<commit_message>
Agregar archivos de diseño y clases para la interfaz de usuario en el sistema bancario
</commit_message>
<xml_diff>
--- a/Documentos/03. SDD.docx
+++ b/Documentos/03. SDD.docx
@@ -2,61 +2,6 @@
 <file path=word/document.xml><?xml version="1.0" encoding="utf-8"?>
 <w:document xmlns:wpc="http://schemas.microsoft.com/office/word/2010/wordprocessingCanvas" xmlns:cx="http://schemas.microsoft.com/office/drawing/2014/chartex" xmlns:cx1="http://schemas.microsoft.com/office/drawing/2015/9/8/chartex" xmlns:cx2="http://schemas.microsoft.com/office/drawing/2015/10/21/chartex" xmlns:cx3="http://schemas.microsoft.com/office/drawing/2016/5/9/chartex" xmlns:cx4="http://schemas.microsoft.com/office/drawing/2016/5/10/chartex" xmlns:cx5="http://schemas.microsoft.com/office/drawing/2016/5/11/chartex" xmlns:cx6="http://schemas.microsoft.com/office/drawing/2016/5/12/chartex" xmlns:cx7="http://schemas.microsoft.com/office/drawing/2016/5/13/chartex" xmlns:cx8="http://schemas.microsoft.com/office/drawing/2016/5/14/chartex" xmlns:mc="http://schemas.openxmlformats.org/markup-compatibility/2006" xmlns:aink="http://schemas.microsoft.com/office/drawing/2016/ink" xmlns:am3d="http://schemas.microsoft.com/office/drawing/2017/model3d" xmlns:o="urn:schemas-microsoft-com:office:office" xmlns:oel="http://schemas.microsoft.com/office/2019/extlst" xmlns:r="http://schemas.openxmlformats.org/officeDocument/2006/relationships" xmlns:m="http://schemas.openxmlformats.org/officeDocument/2006/math" xmlns:v="urn:schemas-microsoft-com:vml" xmlns:wp14="http://schemas.microsoft.com/office/word/2010/wordprocessingDrawing" xmlns:wp="http://schemas.openxmlformats.org/drawingml/2006/wordprocessingDrawing" xmlns:w10="urn:schemas-microsoft-com:office:word" xmlns:w="http://schemas.openxmlformats.org/wordprocessingml/2006/main" xmlns:w14="http://schemas.microsoft.com/office/word/2010/wordml" xmlns:w15="http://schemas.microsoft.com/office/word/2012/wordml" xmlns:w16cex="http://schemas.microsoft.com/office/word/2018/wordml/cex" xmlns:w16cid="http://schemas.microsoft.com/office/word/2016/wordml/cid" xmlns:w16="http://schemas.microsoft.com/office/word/2018/wordml" xmlns:w16du="http://schemas.microsoft.com/office/word/2023/wordml/word16du" xmlns:w16sdtdh="http://schemas.microsoft.com/office/word/2020/wordml/sdtdatahash" xmlns:w16sdtfl="http://schemas.microsoft.com/office/word/2024/wordml/sdtformatlock" xmlns:w16se="http://schemas.microsoft.com/office/word/2015/wordml/symex" xmlns:wpg="http://schemas.microsoft.com/office/word/2010/wordprocessingGroup" xmlns:wpi="http://schemas.microsoft.com/office/word/2010/wordprocessingInk" xmlns:wne="http://schemas.microsoft.com/office/word/2006/wordml" xmlns:wps="http://schemas.microsoft.com/office/word/2010/wordprocessingShape" mc:Ignorable="w14 w15 w16se w16cid w16 w16cex w16sdtdh w16sdtfl w16du wp14">
   <w:body>
-    <w:p>
-      <w:pPr>
-        <w:pStyle w:val="Title"/>
-      </w:pPr>
-      <w:r>
-        <w:t>Descripción del Diseño del Software</w:t>
-      </w:r>
-    </w:p>
-    <w:p>
-      <w:pPr>
-        <w:rPr>
-          <w:color w:val="000090"/>
-          <w:lang w:val="es-ES"/>
-        </w:rPr>
-      </w:pPr>
-      <w:r>
-        <w:rPr>
-          <w:color w:val="000090"/>
-          <w:lang w:val="es-ES"/>
-        </w:rPr>
-        <w:t>A continuación</w:t>
-      </w:r>
-      <w:r>
-        <w:rPr>
-          <w:color w:val="000090"/>
-          <w:lang w:val="es-ES"/>
-        </w:rPr>
-        <w:t>,</w:t>
-      </w:r>
-      <w:r>
-        <w:rPr>
-          <w:color w:val="000090"/>
-          <w:lang w:val="es-ES"/>
-        </w:rPr>
-        <w:t xml:space="preserve"> encontrará los elementos requeridos para su entrega del documento de Descripción del Diseño del Software. Todos los párrafos del color de este texto son las instrucciones para completar cada sección. Deben ser removidos del documento a entregar.</w:t>
-      </w:r>
-    </w:p>
-    <w:p>
-      <w:pPr>
-        <w:jc w:val="left"/>
-        <w:rPr>
-          <w:color w:val="000090"/>
-        </w:rPr>
-      </w:pPr>
-      <w:r>
-        <w:br w:type="page"/>
-      </w:r>
-    </w:p>
-    <w:p>
-      <w:pPr>
-        <w:rPr>
-          <w:color w:val="000090"/>
-        </w:rPr>
-      </w:pPr>
-    </w:p>
     <w:p>
       <w:pPr>
         <w:spacing w:after="0" w:line="240" w:lineRule="auto"/>
@@ -604,19 +549,20 @@
     </w:p>
     <w:p>
       <w:pPr>
-        <w:pStyle w:val="Heading1"/>
+        <w:pStyle w:val="Ttulo1"/>
         <w:numPr>
           <w:ilvl w:val="0"/>
           <w:numId w:val="0"/>
         </w:numPr>
       </w:pPr>
       <w:r>
+        <w:lastRenderedPageBreak/>
         <w:t>Historial de Cambios</w:t>
       </w:r>
     </w:p>
     <w:tbl>
       <w:tblPr>
-        <w:tblStyle w:val="GridTable4-Accent1"/>
+        <w:tblStyle w:val="Tablaconcuadrcula4-nfasis1"/>
         <w:tblW w:w="0" w:type="auto"/>
         <w:tblLook w:val="04A0" w:firstRow="1" w:lastRow="0" w:firstColumn="1" w:lastColumn="0" w:noHBand="0" w:noVBand="1"/>
       </w:tblPr>
@@ -1492,13 +1438,14 @@
     <w:p/>
     <w:p>
       <w:pPr>
-        <w:pStyle w:val="Heading1"/>
+        <w:pStyle w:val="Ttulo1"/>
         <w:numPr>
           <w:ilvl w:val="0"/>
           <w:numId w:val="0"/>
         </w:numPr>
       </w:pPr>
       <w:r>
+        <w:lastRenderedPageBreak/>
         <w:t>Tabla de Contenidos</w:t>
       </w:r>
     </w:p>
@@ -1520,9 +1467,10 @@
     </w:p>
     <w:p>
       <w:pPr>
-        <w:pStyle w:val="Heading1"/>
-      </w:pPr>
-      <w:r>
+        <w:pStyle w:val="Ttulo1"/>
+      </w:pPr>
+      <w:r>
+        <w:lastRenderedPageBreak/>
         <w:t>Introducción</w:t>
       </w:r>
     </w:p>
@@ -1544,50 +1492,16 @@
     </w:p>
     <w:p>
       <w:pPr>
-        <w:pStyle w:val="Heading1"/>
-      </w:pPr>
-      <w:r>
+        <w:pStyle w:val="Ttulo1"/>
+      </w:pPr>
+      <w:r>
+        <w:lastRenderedPageBreak/>
         <w:t>Arquitectura</w:t>
       </w:r>
     </w:p>
     <w:p>
       <w:pPr>
-        <w:pStyle w:val="Instrucciones"/>
-      </w:pPr>
-      <w:r>
-        <w:t>Propósito: que el desarrollador entienda la arquitectura del sistema, es decir, la definición de estructura y comportamiento del sistema con un alto nivel de abstracción.</w:t>
-      </w:r>
-    </w:p>
-    <w:p>
-      <w:pPr>
-        <w:pStyle w:val="Instrucciones"/>
-        <w:rPr>
-          <w:lang w:val="es-ES"/>
-        </w:rPr>
-      </w:pPr>
-      <w:r>
-        <w:rPr>
-          <w:lang w:val="es-ES"/>
-        </w:rPr>
-        <w:t>Contenido: Ver sub-secciones</w:t>
-      </w:r>
-    </w:p>
-    <w:p>
-      <w:pPr>
-        <w:rPr>
-          <w:color w:val="000090"/>
-        </w:rPr>
-      </w:pPr>
-      <w:r>
-        <w:rPr>
-          <w:color w:val="000090"/>
-        </w:rPr>
-        <w:t>Referencias: [1], [2]</w:t>
-      </w:r>
-    </w:p>
-    <w:p>
-      <w:pPr>
-        <w:pStyle w:val="Heading2"/>
+        <w:pStyle w:val="Ttulo2"/>
       </w:pPr>
       <w:bookmarkStart w:id="0" w:name="_Ref370482440"/>
       <w:r>
@@ -1703,7 +1617,23 @@
           <w:color w:val="auto"/>
           <w:lang w:val="es-CO"/>
         </w:rPr>
-        <w:t xml:space="preserve"> Contiene la lógica de negocio y las entidades del dominio (por ejemplo: Usuario, Cuenta, Transaccion, etc.).</w:t>
+        <w:t xml:space="preserve"> Contiene la lógica de negocio y las entidades del dominio (por ejemplo: Usuario, Cuenta, </w:t>
+      </w:r>
+      <w:proofErr w:type="spellStart"/>
+      <w:r>
+        <w:rPr>
+          <w:color w:val="auto"/>
+          <w:lang w:val="es-CO"/>
+        </w:rPr>
+        <w:t>Transaccion</w:t>
+      </w:r>
+      <w:proofErr w:type="spellEnd"/>
+      <w:r>
+        <w:rPr>
+          <w:color w:val="auto"/>
+          <w:lang w:val="es-CO"/>
+        </w:rPr>
+        <w:t>, etc.).</w:t>
       </w:r>
     </w:p>
     <w:p>
@@ -1774,7 +1704,7 @@
     </w:p>
     <w:tbl>
       <w:tblPr>
-        <w:tblStyle w:val="GridTable5Dark-Accent1"/>
+        <w:tblStyle w:val="Tablaconcuadrcula5oscura-nfasis1"/>
         <w:tblW w:w="9322" w:type="dxa"/>
         <w:tblBorders>
           <w:top w:val="single" w:sz="4" w:space="0" w:color="auto"/>
@@ -1939,6 +1869,7 @@
               </w:rPr>
               <w:t>Contiene archivos</w:t>
             </w:r>
+            <w:proofErr w:type="gramStart"/>
             <w:r>
               <w:rPr>
                 <w:color w:val="auto"/>
@@ -1951,7 +1882,15 @@
                 <w:color w:val="auto"/>
                 <w:lang w:val="es-ES"/>
               </w:rPr>
-              <w:t xml:space="preserve"> .fxml y clases </w:t>
+              <w:t xml:space="preserve"> .fxml</w:t>
+            </w:r>
+            <w:proofErr w:type="gramEnd"/>
+            <w:r>
+              <w:rPr>
+                <w:color w:val="auto"/>
+                <w:lang w:val="es-ES"/>
+              </w:rPr>
+              <w:t xml:space="preserve"> y clases </w:t>
             </w:r>
             <w:r>
               <w:rPr>
@@ -1990,6 +1929,7 @@
                 <w:lang w:val="es-ES"/>
               </w:rPr>
             </w:pPr>
+            <w:proofErr w:type="spellStart"/>
             <w:r>
               <w:rPr>
                 <w:color w:val="auto"/>
@@ -1997,6 +1937,7 @@
               </w:rPr>
               <w:t>controller</w:t>
             </w:r>
+            <w:proofErr w:type="spellEnd"/>
           </w:p>
         </w:tc>
         <w:tc>
@@ -2018,7 +1959,39 @@
                 <w:color w:val="auto"/>
                 <w:lang w:val="es-ES"/>
               </w:rPr>
-              <w:t>Clases que manejan eventos de UI y coordinan la lógica entre view y model. Ej: LoginController, CuentaController.</w:t>
+              <w:t xml:space="preserve">Clases que manejan eventos de UI y coordinan la lógica entre view y model. </w:t>
+            </w:r>
+            <w:proofErr w:type="spellStart"/>
+            <w:r>
+              <w:rPr>
+                <w:color w:val="auto"/>
+                <w:lang w:val="es-ES"/>
+              </w:rPr>
+              <w:t>Ej</w:t>
+            </w:r>
+            <w:proofErr w:type="spellEnd"/>
+            <w:r>
+              <w:rPr>
+                <w:color w:val="auto"/>
+                <w:lang w:val="es-ES"/>
+              </w:rPr>
+              <w:t xml:space="preserve">: LoginController, </w:t>
+            </w:r>
+            <w:proofErr w:type="spellStart"/>
+            <w:r>
+              <w:rPr>
+                <w:color w:val="auto"/>
+                <w:lang w:val="es-ES"/>
+              </w:rPr>
+              <w:t>CuentaController</w:t>
+            </w:r>
+            <w:proofErr w:type="spellEnd"/>
+            <w:r>
+              <w:rPr>
+                <w:color w:val="auto"/>
+                <w:lang w:val="es-ES"/>
+              </w:rPr>
+              <w:t>.</w:t>
             </w:r>
           </w:p>
         </w:tc>
@@ -2070,7 +2043,39 @@
                 <w:color w:val="auto"/>
                 <w:lang w:val="es-ES"/>
               </w:rPr>
-              <w:t>Entidades del dominio, lógica de negocio, validaciones. Ej: Usuario, Cuenta, Prestamo.</w:t>
+              <w:t xml:space="preserve">Entidades del dominio, lógica de negocio, validaciones. </w:t>
+            </w:r>
+            <w:proofErr w:type="spellStart"/>
+            <w:r>
+              <w:rPr>
+                <w:color w:val="auto"/>
+                <w:lang w:val="es-ES"/>
+              </w:rPr>
+              <w:t>Ej</w:t>
+            </w:r>
+            <w:proofErr w:type="spellEnd"/>
+            <w:r>
+              <w:rPr>
+                <w:color w:val="auto"/>
+                <w:lang w:val="es-ES"/>
+              </w:rPr>
+              <w:t xml:space="preserve">: Usuario, Cuenta, </w:t>
+            </w:r>
+            <w:proofErr w:type="spellStart"/>
+            <w:r>
+              <w:rPr>
+                <w:color w:val="auto"/>
+                <w:lang w:val="es-ES"/>
+              </w:rPr>
+              <w:t>Prestamo</w:t>
+            </w:r>
+            <w:proofErr w:type="spellEnd"/>
+            <w:r>
+              <w:rPr>
+                <w:color w:val="auto"/>
+                <w:lang w:val="es-ES"/>
+              </w:rPr>
+              <w:t>.</w:t>
             </w:r>
           </w:p>
         </w:tc>
@@ -2095,6 +2100,7 @@
                 <w:lang w:val="es-ES"/>
               </w:rPr>
             </w:pPr>
+            <w:proofErr w:type="spellStart"/>
             <w:r>
               <w:rPr>
                 <w:color w:val="auto"/>
@@ -2102,6 +2108,7 @@
               </w:rPr>
               <w:t>dao</w:t>
             </w:r>
+            <w:proofErr w:type="spellEnd"/>
           </w:p>
         </w:tc>
         <w:tc>
@@ -2123,7 +2130,55 @@
                 <w:color w:val="auto"/>
                 <w:lang w:val="es-ES"/>
               </w:rPr>
-              <w:t>Interfaces e implementaciones para acceso a datos en H2. Ej: UsuarioDAO, TransaccionDAOImpl.</w:t>
+              <w:t xml:space="preserve">Interfaces e implementaciones para acceso a datos en H2. </w:t>
+            </w:r>
+            <w:proofErr w:type="spellStart"/>
+            <w:r>
+              <w:rPr>
+                <w:color w:val="auto"/>
+                <w:lang w:val="es-ES"/>
+              </w:rPr>
+              <w:t>Ej</w:t>
+            </w:r>
+            <w:proofErr w:type="spellEnd"/>
+            <w:r>
+              <w:rPr>
+                <w:color w:val="auto"/>
+                <w:lang w:val="es-ES"/>
+              </w:rPr>
+              <w:t xml:space="preserve">: </w:t>
+            </w:r>
+            <w:proofErr w:type="spellStart"/>
+            <w:r>
+              <w:rPr>
+                <w:color w:val="auto"/>
+                <w:lang w:val="es-ES"/>
+              </w:rPr>
+              <w:t>UsuarioDAO</w:t>
+            </w:r>
+            <w:proofErr w:type="spellEnd"/>
+            <w:r>
+              <w:rPr>
+                <w:color w:val="auto"/>
+                <w:lang w:val="es-ES"/>
+              </w:rPr>
+              <w:t xml:space="preserve">, </w:t>
+            </w:r>
+            <w:proofErr w:type="spellStart"/>
+            <w:r>
+              <w:rPr>
+                <w:color w:val="auto"/>
+                <w:lang w:val="es-ES"/>
+              </w:rPr>
+              <w:t>TransaccionDAOImpl</w:t>
+            </w:r>
+            <w:proofErr w:type="spellEnd"/>
+            <w:r>
+              <w:rPr>
+                <w:color w:val="auto"/>
+                <w:lang w:val="es-ES"/>
+              </w:rPr>
+              <w:t>.</w:t>
             </w:r>
           </w:p>
         </w:tc>
@@ -2147,6 +2202,7 @@
                 <w:lang w:val="es-ES"/>
               </w:rPr>
             </w:pPr>
+            <w:proofErr w:type="spellStart"/>
             <w:r>
               <w:rPr>
                 <w:color w:val="auto"/>
@@ -2154,6 +2210,7 @@
               </w:rPr>
               <w:t>util</w:t>
             </w:r>
+            <w:proofErr w:type="spellEnd"/>
           </w:p>
         </w:tc>
         <w:tc>
@@ -2198,6 +2255,7 @@
                 <w:lang w:val="es-ES"/>
               </w:rPr>
             </w:pPr>
+            <w:proofErr w:type="spellStart"/>
             <w:r>
               <w:rPr>
                 <w:color w:val="auto"/>
@@ -2205,6 +2263,7 @@
               </w:rPr>
               <w:t>resources</w:t>
             </w:r>
+            <w:proofErr w:type="spellEnd"/>
           </w:p>
         </w:tc>
         <w:tc>
@@ -2241,7 +2300,7 @@
     </w:p>
     <w:tbl>
       <w:tblPr>
-        <w:tblStyle w:val="GridTable5Dark-Accent1"/>
+        <w:tblStyle w:val="Tablaconcuadrcula5oscura-nfasis1"/>
         <w:tblW w:w="9322" w:type="dxa"/>
         <w:tblBorders>
           <w:top w:val="single" w:sz="4" w:space="0" w:color="auto"/>
@@ -2282,6 +2341,7 @@
                 <w:color w:val="auto"/>
                 <w:lang w:val="es-ES"/>
               </w:rPr>
+              <w:lastRenderedPageBreak/>
               <w:t>Frameworks / Librerías</w:t>
             </w:r>
           </w:p>
@@ -2380,8 +2440,17 @@
                 <w:color w:val="auto"/>
                 <w:lang w:val="es-ES"/>
               </w:rPr>
-              <w:t>H2 Database</w:t>
+              <w:t xml:space="preserve">H2 </w:t>
             </w:r>
+            <w:proofErr w:type="spellStart"/>
+            <w:r>
+              <w:rPr>
+                <w:color w:val="auto"/>
+                <w:lang w:val="es-ES"/>
+              </w:rPr>
+              <w:t>Database</w:t>
+            </w:r>
+            <w:proofErr w:type="spellEnd"/>
           </w:p>
         </w:tc>
         <w:tc>
@@ -2474,12 +2543,21 @@
                 <w:lang w:val="es-ES"/>
               </w:rPr>
             </w:pPr>
+            <w:proofErr w:type="spellStart"/>
             <w:r>
               <w:rPr>
                 <w:color w:val="auto"/>
                 <w:lang w:val="es-ES"/>
               </w:rPr>
-              <w:t>JUnit (opcional)</w:t>
+              <w:t>JUnit</w:t>
+            </w:r>
+            <w:proofErr w:type="spellEnd"/>
+            <w:r>
+              <w:rPr>
+                <w:color w:val="auto"/>
+                <w:lang w:val="es-ES"/>
+              </w:rPr>
+              <w:t xml:space="preserve"> (opcional)</w:t>
             </w:r>
           </w:p>
         </w:tc>
@@ -2517,15 +2595,16 @@
     <w:p>
       <w:pPr>
         <w:pStyle w:val="Instrucciones"/>
-        <w:jc w:val="center"/>
+        <w:ind w:left="-567"/>
+        <w:jc w:val="left"/>
       </w:pPr>
       <w:r>
         <w:rPr>
           <w:noProof/>
         </w:rPr>
         <w:drawing>
-          <wp:inline distT="0" distB="0" distL="0" distR="0" wp14:anchorId="49D670D5" wp14:editId="381DF68B">
-            <wp:extent cx="5829300" cy="2896433"/>
+          <wp:inline distT="0" distB="0" distL="0" distR="0" wp14:anchorId="49D670D5" wp14:editId="09E05200">
+            <wp:extent cx="6287697" cy="3124200"/>
             <wp:effectExtent l="0" t="0" r="0" b="0"/>
             <wp:docPr id="1845487941" name="Imagen 1"/>
             <wp:cNvGraphicFramePr>
@@ -2555,7 +2634,7 @@
                   <pic:spPr bwMode="auto">
                     <a:xfrm>
                       <a:off x="0" y="0"/>
-                      <a:ext cx="5844983" cy="2904226"/>
+                      <a:ext cx="6321175" cy="3140834"/>
                     </a:xfrm>
                     <a:prstGeom prst="rect">
                       <a:avLst/>
@@ -2585,15 +2664,217 @@
           <w:color w:val="auto"/>
           <w:lang w:val="es-ES"/>
         </w:rPr>
-        <w:t>El sistema está estructurado en capas siguiendo el patrón Modelo-Vista-Controlador (MVC) extendido con principios de diseño basado en dominio (DDD). Cada paquete agrupa componentes con responsabilidades específicas. El paquete view contiene las interfaces gráficas en JavaFX (archivos FXML y clases asociadas); controller gestiona eventos de la interfaz, coordina el flujo entre pantallas mediante la clase PantallaManager, e interactúa con la capa services para ejecutar la lógica de negocio. El paquete services encapsula los casos de uso del dominio, y se comunica con dao, que gestiona el acceso a datos mediante interfaces (UsuarioDAO, CuentaDAO) e implementaciones. Las entidades del sistema (Usuario, Cuenta, Prestamo, etc.) residen en el paquete model, mientras que util incluye clases auxiliares como DBConnection y ValidadorCorreo. La inyección de dependencias está representada explícitamente: los controladores no crean directamente instancias de DAOs ni servicios, sino que los reciben como dependencias, lo cual favorece la mantenibilidad, testeo e independencia de capas. Este diseño modular promueve la cohesión interna y el bajo acoplamiento entre componentes.</w:t>
-      </w:r>
-    </w:p>
-    <w:p>
-      <w:pPr>
-        <w:pStyle w:val="Heading2"/>
+        <w:t xml:space="preserve">El sistema está estructurado en capas siguiendo el patrón Modelo-Vista-Controlador (MVC) extendido con principios de diseño basado en dominio (DDD). Cada paquete agrupa componentes con responsabilidades específicas. El paquete view contiene las interfaces gráficas en JavaFX (archivos FXML y clases asociadas); </w:t>
+      </w:r>
+      <w:proofErr w:type="spellStart"/>
+      <w:r>
+        <w:rPr>
+          <w:color w:val="auto"/>
+          <w:lang w:val="es-ES"/>
+        </w:rPr>
+        <w:t>controller</w:t>
+      </w:r>
+      <w:proofErr w:type="spellEnd"/>
+      <w:r>
+        <w:rPr>
+          <w:color w:val="auto"/>
+          <w:lang w:val="es-ES"/>
+        </w:rPr>
+        <w:t xml:space="preserve"> gestiona eventos de la interfaz, coordina el flujo entre pantallas mediante la clase </w:t>
+      </w:r>
+      <w:proofErr w:type="spellStart"/>
+      <w:r>
+        <w:rPr>
+          <w:color w:val="auto"/>
+          <w:lang w:val="es-ES"/>
+        </w:rPr>
+        <w:t>PantallaManager</w:t>
+      </w:r>
+      <w:proofErr w:type="spellEnd"/>
+      <w:r>
+        <w:rPr>
+          <w:color w:val="auto"/>
+          <w:lang w:val="es-ES"/>
+        </w:rPr>
+        <w:t xml:space="preserve">, e interactúa con la capa </w:t>
+      </w:r>
+      <w:proofErr w:type="spellStart"/>
+      <w:r>
+        <w:rPr>
+          <w:color w:val="auto"/>
+          <w:lang w:val="es-ES"/>
+        </w:rPr>
+        <w:t>services</w:t>
+      </w:r>
+      <w:proofErr w:type="spellEnd"/>
+      <w:r>
+        <w:rPr>
+          <w:color w:val="auto"/>
+          <w:lang w:val="es-ES"/>
+        </w:rPr>
+        <w:t xml:space="preserve"> para ejecutar la lógica de negocio. El paquete </w:t>
+      </w:r>
+      <w:proofErr w:type="spellStart"/>
+      <w:r>
+        <w:rPr>
+          <w:color w:val="auto"/>
+          <w:lang w:val="es-ES"/>
+        </w:rPr>
+        <w:t>services</w:t>
+      </w:r>
+      <w:proofErr w:type="spellEnd"/>
+      <w:r>
+        <w:rPr>
+          <w:color w:val="auto"/>
+          <w:lang w:val="es-ES"/>
+        </w:rPr>
+        <w:t xml:space="preserve"> encapsula los casos de uso del dominio, y se comunica con </w:t>
+      </w:r>
+      <w:proofErr w:type="spellStart"/>
+      <w:r>
+        <w:rPr>
+          <w:color w:val="auto"/>
+          <w:lang w:val="es-ES"/>
+        </w:rPr>
+        <w:t>dao</w:t>
+      </w:r>
+      <w:proofErr w:type="spellEnd"/>
+      <w:r>
+        <w:rPr>
+          <w:color w:val="auto"/>
+          <w:lang w:val="es-ES"/>
+        </w:rPr>
+        <w:t>, que gestiona el acceso a datos mediante interfaces (</w:t>
+      </w:r>
+      <w:proofErr w:type="spellStart"/>
+      <w:r>
+        <w:rPr>
+          <w:color w:val="auto"/>
+          <w:lang w:val="es-ES"/>
+        </w:rPr>
+        <w:t>UsuarioDAO</w:t>
+      </w:r>
+      <w:proofErr w:type="spellEnd"/>
+      <w:r>
+        <w:rPr>
+          <w:color w:val="auto"/>
+          <w:lang w:val="es-ES"/>
+        </w:rPr>
+        <w:t xml:space="preserve">, </w:t>
+      </w:r>
+      <w:proofErr w:type="spellStart"/>
+      <w:r>
+        <w:rPr>
+          <w:color w:val="auto"/>
+          <w:lang w:val="es-ES"/>
+        </w:rPr>
+        <w:t>CuentaDAO</w:t>
+      </w:r>
+      <w:proofErr w:type="spellEnd"/>
+      <w:r>
+        <w:rPr>
+          <w:color w:val="auto"/>
+          <w:lang w:val="es-ES"/>
+        </w:rPr>
+        <w:t xml:space="preserve">) e implementaciones. Las entidades del sistema (Usuario, Cuenta, </w:t>
+      </w:r>
+      <w:proofErr w:type="spellStart"/>
+      <w:r>
+        <w:rPr>
+          <w:color w:val="auto"/>
+          <w:lang w:val="es-ES"/>
+        </w:rPr>
+        <w:t>Prestamo</w:t>
+      </w:r>
+      <w:proofErr w:type="spellEnd"/>
+      <w:r>
+        <w:rPr>
+          <w:color w:val="auto"/>
+          <w:lang w:val="es-ES"/>
+        </w:rPr>
+        <w:t xml:space="preserve">, etc.) residen en el paquete model, mientras que </w:t>
+      </w:r>
+      <w:proofErr w:type="spellStart"/>
+      <w:r>
+        <w:rPr>
+          <w:color w:val="auto"/>
+          <w:lang w:val="es-ES"/>
+        </w:rPr>
+        <w:t>util</w:t>
+      </w:r>
+      <w:proofErr w:type="spellEnd"/>
+      <w:r>
+        <w:rPr>
+          <w:color w:val="auto"/>
+          <w:lang w:val="es-ES"/>
+        </w:rPr>
+        <w:t xml:space="preserve"> incluye clases auxiliares como </w:t>
+      </w:r>
+      <w:proofErr w:type="spellStart"/>
+      <w:r>
+        <w:rPr>
+          <w:color w:val="auto"/>
+          <w:lang w:val="es-ES"/>
+        </w:rPr>
+        <w:t>DBConnection</w:t>
+      </w:r>
+      <w:proofErr w:type="spellEnd"/>
+      <w:r>
+        <w:rPr>
+          <w:color w:val="auto"/>
+          <w:lang w:val="es-ES"/>
+        </w:rPr>
+        <w:t xml:space="preserve"> y </w:t>
+      </w:r>
+      <w:proofErr w:type="spellStart"/>
+      <w:r>
+        <w:rPr>
+          <w:color w:val="auto"/>
+          <w:lang w:val="es-ES"/>
+        </w:rPr>
+        <w:t>ValidadorCorreo</w:t>
+      </w:r>
+      <w:proofErr w:type="spellEnd"/>
+      <w:r>
+        <w:rPr>
+          <w:color w:val="auto"/>
+          <w:lang w:val="es-ES"/>
+        </w:rPr>
+        <w:t xml:space="preserve">. La inyección de dependencias está representada explícitamente: los controladores no crean directamente instancias de </w:t>
+      </w:r>
+      <w:proofErr w:type="spellStart"/>
+      <w:r>
+        <w:rPr>
+          <w:color w:val="auto"/>
+          <w:lang w:val="es-ES"/>
+        </w:rPr>
+        <w:t>DAOs</w:t>
+      </w:r>
+      <w:proofErr w:type="spellEnd"/>
+      <w:r>
+        <w:rPr>
+          <w:color w:val="auto"/>
+          <w:lang w:val="es-ES"/>
+        </w:rPr>
+        <w:t xml:space="preserve"> ni servicios, sino que los reciben como dependencias, lo cual favorece la mantenibilidad, testeo e independencia de capas. Este diseño modular promueve la cohesión interna y el bajo acoplamiento entre componentes.</w:t>
+      </w:r>
+    </w:p>
+    <w:p>
+      <w:pPr>
+        <w:pStyle w:val="Instrucciones"/>
+        <w:rPr>
+          <w:color w:val="auto"/>
+          <w:lang w:val="es-ES"/>
+        </w:rPr>
+      </w:pPr>
+    </w:p>
+    <w:p>
+      <w:pPr>
+        <w:pStyle w:val="Ttulo2"/>
       </w:pPr>
       <w:bookmarkStart w:id="1" w:name="_Ref370484958"/>
       <w:r>
+        <w:lastRenderedPageBreak/>
         <w:t>Vista Física del Sistema</w:t>
       </w:r>
       <w:bookmarkEnd w:id="1"/>
@@ -2677,7 +2958,21 @@
         <w:rPr>
           <w:lang w:val="es-ES"/>
         </w:rPr>
-        <w:t>, pero sin describir interfaces, sino enfatizando los lugares donde estarían instalados todos los componentes. Por ese motivo, algunos componentes como librerías, máquinas virtuales, etc., los cuales pueden ser instalados en múltiples computadores, podrían aparecer múltiples veces  en este diagrama.</w:t>
+        <w:t xml:space="preserve">, pero sin describir interfaces, sino enfatizando los lugares donde estarían instalados todos los componentes. Por ese motivo, algunos componentes como librerías, máquinas virtuales, etc., los cuales pueden ser instalados en múltiples computadores, podrían aparecer múltiples </w:t>
+      </w:r>
+      <w:proofErr w:type="gramStart"/>
+      <w:r>
+        <w:rPr>
+          <w:lang w:val="es-ES"/>
+        </w:rPr>
+        <w:t>veces  en</w:t>
+      </w:r>
+      <w:proofErr w:type="gramEnd"/>
+      <w:r>
+        <w:rPr>
+          <w:lang w:val="es-ES"/>
+        </w:rPr>
+        <w:t xml:space="preserve"> este diagrama.</w:t>
       </w:r>
     </w:p>
     <w:p>
@@ -2692,12 +2987,26 @@
         <w:rPr>
           <w:lang w:val="en-US"/>
         </w:rPr>
-        <w:t>Referencias: [4], secciones The Physical Architecture</w:t>
-      </w:r>
-    </w:p>
-    <w:p>
-      <w:pPr>
-        <w:pStyle w:val="Heading2"/>
+        <w:t xml:space="preserve">Referencias: [4], </w:t>
+      </w:r>
+      <w:proofErr w:type="spellStart"/>
+      <w:r>
+        <w:rPr>
+          <w:lang w:val="en-US"/>
+        </w:rPr>
+        <w:t>secciones</w:t>
+      </w:r>
+      <w:proofErr w:type="spellEnd"/>
+      <w:r>
+        <w:rPr>
+          <w:lang w:val="en-US"/>
+        </w:rPr>
+        <w:t xml:space="preserve"> The Physical Architecture</w:t>
+      </w:r>
+    </w:p>
+    <w:p>
+      <w:pPr>
+        <w:pStyle w:val="Ttulo2"/>
       </w:pPr>
       <w:bookmarkStart w:id="2" w:name="_Ref370732558"/>
       <w:r>
@@ -2781,6 +3090,7 @@
         <w:rPr>
           <w:noProof/>
         </w:rPr>
+        <w:lastRenderedPageBreak/>
         <w:drawing>
           <wp:inline distT="0" distB="0" distL="0" distR="0" wp14:anchorId="4F8F14AE" wp14:editId="27EFDCD6">
             <wp:extent cx="5400675" cy="1962150"/>
@@ -2829,10 +3139,21 @@
         <w:rPr>
           <w:lang w:val="es-ES"/>
         </w:rPr>
-        <w:t>Cabe resaltar que tran</w:t>
-      </w:r>
-      <w:r>
-        <w:t>sferencia es un subproceso y realiza lo siguiente</w:t>
+        <w:t xml:space="preserve">Cabe resaltar que </w:t>
+      </w:r>
+      <w:proofErr w:type="spellStart"/>
+      <w:r>
+        <w:rPr>
+          <w:lang w:val="es-ES"/>
+        </w:rPr>
+        <w:t>tran</w:t>
+      </w:r>
+      <w:r>
+        <w:t>sferencia</w:t>
+      </w:r>
+      <w:proofErr w:type="spellEnd"/>
+      <w:r>
+        <w:t xml:space="preserve"> es un subproceso y realiza lo siguiente</w:t>
       </w:r>
       <w:r>
         <w:t xml:space="preserve"> </w:t>
@@ -2898,11 +3219,19 @@
       <w:pPr>
         <w:pStyle w:val="Instrucciones"/>
       </w:pPr>
-      <w:r>
-        <w:rPr>
-          <w:lang w:val="es-ES"/>
-        </w:rPr>
-        <w:t>Los diagramas a utilizar pueden ser de los siguientes tipos:</w:t>
+      <w:proofErr w:type="gramStart"/>
+      <w:r>
+        <w:rPr>
+          <w:lang w:val="es-ES"/>
+        </w:rPr>
+        <w:t>Los diagramas a utilizar</w:t>
+      </w:r>
+      <w:proofErr w:type="gramEnd"/>
+      <w:r>
+        <w:rPr>
+          <w:lang w:val="es-ES"/>
+        </w:rPr>
+        <w:t xml:space="preserve"> pueden ser de los siguientes tipos:</w:t>
       </w:r>
     </w:p>
     <w:p>
@@ -2949,9 +3278,10 @@
     </w:p>
     <w:p>
       <w:pPr>
-        <w:pStyle w:val="Heading1"/>
-      </w:pPr>
-      <w:r>
+        <w:pStyle w:val="Ttulo1"/>
+      </w:pPr>
+      <w:r>
+        <w:lastRenderedPageBreak/>
         <w:t>Diseño Detallado</w:t>
       </w:r>
     </w:p>
@@ -2985,7 +3315,7 @@
     </w:p>
     <w:p>
       <w:pPr>
-        <w:pStyle w:val="Heading2"/>
+        <w:pStyle w:val="Ttulo2"/>
         <w:rPr>
           <w:lang w:val="es-ES"/>
         </w:rPr>
@@ -3029,7 +3359,7 @@
     </w:p>
     <w:p>
       <w:pPr>
-        <w:pStyle w:val="Heading2"/>
+        <w:pStyle w:val="Ttulo2"/>
         <w:rPr>
           <w:lang w:val="es-ES"/>
         </w:rPr>
@@ -3052,6 +3382,497 @@
       </w:pPr>
       <w:r>
         <w:rPr>
+          <w:noProof/>
+        </w:rPr>
+        <w:drawing>
+          <wp:inline distT="0" distB="0" distL="0" distR="0" wp14:anchorId="04A0C405" wp14:editId="153C61B6">
+            <wp:extent cx="5501148" cy="2258291"/>
+            <wp:effectExtent l="0" t="0" r="4445" b="8890"/>
+            <wp:docPr id="2023546351" name="Imagen 1" descr="PlantUML diagram"/>
+            <wp:cNvGraphicFramePr>
+              <a:graphicFrameLocks xmlns:a="http://schemas.openxmlformats.org/drawingml/2006/main" noChangeAspect="1"/>
+            </wp:cNvGraphicFramePr>
+            <a:graphic xmlns:a="http://schemas.openxmlformats.org/drawingml/2006/main">
+              <a:graphicData uri="http://schemas.openxmlformats.org/drawingml/2006/picture">
+                <pic:pic xmlns:pic="http://schemas.openxmlformats.org/drawingml/2006/picture">
+                  <pic:nvPicPr>
+                    <pic:cNvPr id="0" name="Picture 1" descr="PlantUML diagram"/>
+                    <pic:cNvPicPr>
+                      <a:picLocks noChangeAspect="1" noChangeArrowheads="1"/>
+                    </pic:cNvPicPr>
+                  </pic:nvPicPr>
+                  <pic:blipFill>
+                    <a:blip r:embed="rId13" cstate="print">
+                      <a:extLst>
+                        <a:ext uri="{28A0092B-C50C-407E-A947-70E740481C1C}">
+                          <a14:useLocalDpi xmlns:a14="http://schemas.microsoft.com/office/drawing/2010/main" val="0"/>
+                        </a:ext>
+                      </a:extLst>
+                    </a:blip>
+                    <a:srcRect/>
+                    <a:stretch>
+                      <a:fillRect/>
+                    </a:stretch>
+                  </pic:blipFill>
+                  <pic:spPr bwMode="auto">
+                    <a:xfrm>
+                      <a:off x="0" y="0"/>
+                      <a:ext cx="5504824" cy="2259800"/>
+                    </a:xfrm>
+                    <a:prstGeom prst="rect">
+                      <a:avLst/>
+                    </a:prstGeom>
+                    <a:noFill/>
+                    <a:ln>
+                      <a:noFill/>
+                    </a:ln>
+                  </pic:spPr>
+                </pic:pic>
+              </a:graphicData>
+            </a:graphic>
+          </wp:inline>
+        </w:drawing>
+      </w:r>
+    </w:p>
+    <w:p>
+      <w:pPr>
+        <w:pStyle w:val="Instrucciones"/>
+        <w:rPr>
+          <w:b/>
+          <w:bCs/>
+          <w:lang w:val="es-ES"/>
+        </w:rPr>
+      </w:pPr>
+      <w:r>
+        <w:rPr>
+          <w:b/>
+          <w:bCs/>
+          <w:lang w:val="es-ES"/>
+        </w:rPr>
+        <w:t>Imagen expandida en anexos</w:t>
+      </w:r>
+    </w:p>
+    <w:p>
+      <w:pPr>
+        <w:pStyle w:val="Instrucciones"/>
+        <w:rPr>
+          <w:color w:val="auto"/>
+          <w:lang w:val="es-CO"/>
+        </w:rPr>
+      </w:pPr>
+      <w:r>
+        <w:rPr>
+          <w:color w:val="auto"/>
+          <w:lang w:val="es-CO"/>
+        </w:rPr>
+        <w:t xml:space="preserve">El sistema sigue una arquitectura basada en el patrón </w:t>
+      </w:r>
+      <w:r>
+        <w:rPr>
+          <w:b/>
+          <w:bCs/>
+          <w:color w:val="auto"/>
+          <w:lang w:val="es-CO"/>
+        </w:rPr>
+        <w:t>Modelo-Vista-Controlador (MVC)</w:t>
+      </w:r>
+      <w:r>
+        <w:rPr>
+          <w:color w:val="auto"/>
+          <w:lang w:val="es-CO"/>
+        </w:rPr>
+        <w:t>, donde cada componente cumple un rol específico para garantizar una separación clara de responsabilidades y facilitar el mantenimiento.</w:t>
+      </w:r>
+    </w:p>
+    <w:p>
+      <w:pPr>
+        <w:pStyle w:val="Instrucciones"/>
+        <w:numPr>
+          <w:ilvl w:val="0"/>
+          <w:numId w:val="6"/>
+        </w:numPr>
+        <w:rPr>
+          <w:color w:val="auto"/>
+          <w:lang w:val="es-CO"/>
+        </w:rPr>
+      </w:pPr>
+      <w:r>
+        <w:rPr>
+          <w:b/>
+          <w:bCs/>
+          <w:color w:val="auto"/>
+          <w:lang w:val="es-CO"/>
+        </w:rPr>
+        <w:t>La capa de Modelo (Model)</w:t>
+      </w:r>
+      <w:r>
+        <w:rPr>
+          <w:color w:val="auto"/>
+          <w:lang w:val="es-CO"/>
+        </w:rPr>
+        <w:t xml:space="preserve"> representa los datos del sistema y su lógica de negocio. Contiene entidades como Usuario, </w:t>
+      </w:r>
+      <w:proofErr w:type="spellStart"/>
+      <w:r>
+        <w:rPr>
+          <w:color w:val="auto"/>
+          <w:lang w:val="es-CO"/>
+        </w:rPr>
+        <w:t>CuentaBancaria</w:t>
+      </w:r>
+      <w:proofErr w:type="spellEnd"/>
+      <w:r>
+        <w:rPr>
+          <w:color w:val="auto"/>
+          <w:lang w:val="es-CO"/>
+        </w:rPr>
+        <w:t xml:space="preserve">, </w:t>
+      </w:r>
+      <w:proofErr w:type="spellStart"/>
+      <w:r>
+        <w:rPr>
+          <w:color w:val="auto"/>
+          <w:lang w:val="es-CO"/>
+        </w:rPr>
+        <w:t>Prestamo</w:t>
+      </w:r>
+      <w:proofErr w:type="spellEnd"/>
+      <w:r>
+        <w:rPr>
+          <w:color w:val="auto"/>
+          <w:lang w:val="es-CO"/>
+        </w:rPr>
+        <w:t xml:space="preserve"> y </w:t>
+      </w:r>
+      <w:proofErr w:type="spellStart"/>
+      <w:r>
+        <w:rPr>
+          <w:color w:val="auto"/>
+          <w:lang w:val="es-CO"/>
+        </w:rPr>
+        <w:t>Transaccion</w:t>
+      </w:r>
+      <w:proofErr w:type="spellEnd"/>
+      <w:r>
+        <w:rPr>
+          <w:color w:val="auto"/>
+          <w:lang w:val="es-CO"/>
+        </w:rPr>
+        <w:t xml:space="preserve">, cada una con atributos y métodos que permiten manipular la información. La persistencia de estos datos se maneja mediante </w:t>
+      </w:r>
+      <w:r>
+        <w:rPr>
+          <w:b/>
+          <w:bCs/>
+          <w:color w:val="auto"/>
+          <w:lang w:val="es-CO"/>
+        </w:rPr>
+        <w:t>clases DAO</w:t>
+      </w:r>
+      <w:r>
+        <w:rPr>
+          <w:color w:val="auto"/>
+          <w:lang w:val="es-CO"/>
+        </w:rPr>
+        <w:t xml:space="preserve">, como </w:t>
+      </w:r>
+      <w:proofErr w:type="spellStart"/>
+      <w:r>
+        <w:rPr>
+          <w:color w:val="auto"/>
+          <w:lang w:val="es-CO"/>
+        </w:rPr>
+        <w:t>UsuarioDAO</w:t>
+      </w:r>
+      <w:proofErr w:type="spellEnd"/>
+      <w:r>
+        <w:rPr>
+          <w:color w:val="auto"/>
+          <w:lang w:val="es-CO"/>
+        </w:rPr>
+        <w:t xml:space="preserve"> y </w:t>
+      </w:r>
+      <w:proofErr w:type="spellStart"/>
+      <w:r>
+        <w:rPr>
+          <w:color w:val="auto"/>
+          <w:lang w:val="es-CO"/>
+        </w:rPr>
+        <w:t>CuentaBancariaDAO</w:t>
+      </w:r>
+      <w:proofErr w:type="spellEnd"/>
+      <w:r>
+        <w:rPr>
+          <w:color w:val="auto"/>
+          <w:lang w:val="es-CO"/>
+        </w:rPr>
+        <w:t>, que interactúan directamente con la base de datos en H2.</w:t>
+      </w:r>
+    </w:p>
+    <w:p>
+      <w:pPr>
+        <w:pStyle w:val="Instrucciones"/>
+        <w:numPr>
+          <w:ilvl w:val="0"/>
+          <w:numId w:val="6"/>
+        </w:numPr>
+        <w:rPr>
+          <w:color w:val="auto"/>
+          <w:lang w:val="es-CO"/>
+        </w:rPr>
+      </w:pPr>
+      <w:r>
+        <w:rPr>
+          <w:b/>
+          <w:bCs/>
+          <w:color w:val="auto"/>
+          <w:lang w:val="es-CO"/>
+        </w:rPr>
+        <w:t>La capa de Servicios (</w:t>
+      </w:r>
+      <w:proofErr w:type="spellStart"/>
+      <w:r>
+        <w:rPr>
+          <w:b/>
+          <w:bCs/>
+          <w:color w:val="auto"/>
+          <w:lang w:val="es-CO"/>
+        </w:rPr>
+        <w:t>Service</w:t>
+      </w:r>
+      <w:proofErr w:type="spellEnd"/>
+      <w:r>
+        <w:rPr>
+          <w:b/>
+          <w:bCs/>
+          <w:color w:val="auto"/>
+          <w:lang w:val="es-CO"/>
+        </w:rPr>
+        <w:t>)</w:t>
+      </w:r>
+      <w:r>
+        <w:rPr>
+          <w:color w:val="auto"/>
+          <w:lang w:val="es-CO"/>
+        </w:rPr>
+        <w:t xml:space="preserve"> actúa como intermediaria entre el modelo y los controladores. Clases como </w:t>
+      </w:r>
+      <w:proofErr w:type="spellStart"/>
+      <w:r>
+        <w:rPr>
+          <w:color w:val="auto"/>
+          <w:lang w:val="es-CO"/>
+        </w:rPr>
+        <w:t>UsuarioService</w:t>
+      </w:r>
+      <w:proofErr w:type="spellEnd"/>
+      <w:r>
+        <w:rPr>
+          <w:color w:val="auto"/>
+          <w:lang w:val="es-CO"/>
+        </w:rPr>
+        <w:t xml:space="preserve"> y </w:t>
+      </w:r>
+      <w:proofErr w:type="spellStart"/>
+      <w:r>
+        <w:rPr>
+          <w:color w:val="auto"/>
+          <w:lang w:val="es-CO"/>
+        </w:rPr>
+        <w:t>CuentaBancariaService</w:t>
+      </w:r>
+      <w:proofErr w:type="spellEnd"/>
+      <w:r>
+        <w:rPr>
+          <w:color w:val="auto"/>
+          <w:lang w:val="es-CO"/>
+        </w:rPr>
+        <w:t xml:space="preserve"> encapsulan la lógica de negocio y validaciones, asegurando que las reglas del sistema se cumplan antes de realizar operaciones en la base de datos.</w:t>
+      </w:r>
+    </w:p>
+    <w:p>
+      <w:pPr>
+        <w:pStyle w:val="Instrucciones"/>
+        <w:numPr>
+          <w:ilvl w:val="0"/>
+          <w:numId w:val="6"/>
+        </w:numPr>
+        <w:rPr>
+          <w:color w:val="auto"/>
+          <w:lang w:val="es-CO"/>
+        </w:rPr>
+      </w:pPr>
+      <w:r>
+        <w:rPr>
+          <w:b/>
+          <w:bCs/>
+          <w:color w:val="auto"/>
+          <w:lang w:val="es-CO"/>
+        </w:rPr>
+        <w:lastRenderedPageBreak/>
+        <w:t>La capa de Controladores (</w:t>
+      </w:r>
+      <w:proofErr w:type="spellStart"/>
+      <w:r>
+        <w:rPr>
+          <w:b/>
+          <w:bCs/>
+          <w:color w:val="auto"/>
+          <w:lang w:val="es-CO"/>
+        </w:rPr>
+        <w:t>Controller</w:t>
+      </w:r>
+      <w:proofErr w:type="spellEnd"/>
+      <w:r>
+        <w:rPr>
+          <w:b/>
+          <w:bCs/>
+          <w:color w:val="auto"/>
+          <w:lang w:val="es-CO"/>
+        </w:rPr>
+        <w:t>)</w:t>
+      </w:r>
+      <w:r>
+        <w:rPr>
+          <w:color w:val="auto"/>
+          <w:lang w:val="es-CO"/>
+        </w:rPr>
+        <w:t xml:space="preserve"> gestiona la interacción del usuario con la aplicación. LoginController y </w:t>
+      </w:r>
+      <w:proofErr w:type="spellStart"/>
+      <w:r>
+        <w:rPr>
+          <w:color w:val="auto"/>
+          <w:lang w:val="es-CO"/>
+        </w:rPr>
+        <w:t>CuentaController</w:t>
+      </w:r>
+      <w:proofErr w:type="spellEnd"/>
+      <w:r>
+        <w:rPr>
+          <w:color w:val="auto"/>
+          <w:lang w:val="es-CO"/>
+        </w:rPr>
+        <w:t xml:space="preserve"> reciben entradas desde la interfaz gráfica y delegan las acciones a los servicios correspondientes.</w:t>
+      </w:r>
+    </w:p>
+    <w:p>
+      <w:pPr>
+        <w:pStyle w:val="Instrucciones"/>
+        <w:numPr>
+          <w:ilvl w:val="0"/>
+          <w:numId w:val="6"/>
+        </w:numPr>
+        <w:rPr>
+          <w:color w:val="auto"/>
+          <w:lang w:val="es-CO"/>
+        </w:rPr>
+      </w:pPr>
+      <w:r>
+        <w:rPr>
+          <w:b/>
+          <w:bCs/>
+          <w:color w:val="auto"/>
+          <w:lang w:val="es-CO"/>
+        </w:rPr>
+        <w:t>La capa de Vista (View)</w:t>
+      </w:r>
+      <w:r>
+        <w:rPr>
+          <w:color w:val="auto"/>
+          <w:lang w:val="es-CO"/>
+        </w:rPr>
+        <w:t xml:space="preserve"> contiene los elementos gráficos creados con JavaFX, como </w:t>
+      </w:r>
+      <w:proofErr w:type="spellStart"/>
+      <w:r>
+        <w:rPr>
+          <w:color w:val="auto"/>
+          <w:lang w:val="es-CO"/>
+        </w:rPr>
+        <w:t>LoginView.fxml</w:t>
+      </w:r>
+      <w:proofErr w:type="spellEnd"/>
+      <w:r>
+        <w:rPr>
+          <w:color w:val="auto"/>
+          <w:lang w:val="es-CO"/>
+        </w:rPr>
+        <w:t xml:space="preserve"> y </w:t>
+      </w:r>
+      <w:proofErr w:type="spellStart"/>
+      <w:r>
+        <w:rPr>
+          <w:color w:val="auto"/>
+          <w:lang w:val="es-CO"/>
+        </w:rPr>
+        <w:t>DashboardView.fxml</w:t>
+      </w:r>
+      <w:proofErr w:type="spellEnd"/>
+      <w:r>
+        <w:rPr>
+          <w:color w:val="auto"/>
+          <w:lang w:val="es-CO"/>
+        </w:rPr>
+        <w:t>. Estas interfaces presentan la información de manera intuitiva y se comunican con los controladores para actualizar el estado del sistema en tiempo real.</w:t>
+      </w:r>
+    </w:p>
+    <w:p>
+      <w:pPr>
+        <w:pStyle w:val="Instrucciones"/>
+        <w:rPr>
+          <w:color w:val="auto"/>
+          <w:lang w:val="es-CO"/>
+        </w:rPr>
+      </w:pPr>
+      <w:r>
+        <w:rPr>
+          <w:color w:val="auto"/>
+          <w:lang w:val="es-CO"/>
+        </w:rPr>
+        <w:t>Esta organización modular facilita la escalabilidad del sistema, permitiendo la integración de nuevas funcionalidades sin afectar su estructura principal.</w:t>
+      </w:r>
+    </w:p>
+    <w:p>
+      <w:pPr>
+        <w:pStyle w:val="Instrucciones"/>
+        <w:rPr>
+          <w:color w:val="auto"/>
+          <w:lang w:val="es-CO"/>
+        </w:rPr>
+      </w:pPr>
+    </w:p>
+    <w:p>
+      <w:pPr>
+        <w:pStyle w:val="Instrucciones"/>
+        <w:rPr>
+          <w:lang w:val="es-ES"/>
+        </w:rPr>
+      </w:pPr>
+    </w:p>
+    <w:p>
+      <w:pPr>
+        <w:pStyle w:val="Ttulo2"/>
+        <w:rPr>
+          <w:lang w:val="es-ES"/>
+        </w:rPr>
+      </w:pPr>
+      <w:r>
+        <w:rPr>
+          <w:lang w:val="es-ES"/>
+        </w:rPr>
+        <w:t>Comportamiento del Sistema</w:t>
+      </w:r>
+    </w:p>
+    <w:p>
+      <w:pPr>
+        <w:pStyle w:val="Instrucciones"/>
+        <w:rPr>
+          <w:lang w:val="es-ES"/>
+        </w:rPr>
+      </w:pPr>
+      <w:r>
+        <w:rPr>
           <w:lang w:val="es-ES"/>
         </w:rPr>
         <w:t xml:space="preserve">Propósito: Que el </w:t>
@@ -3063,7 +3884,7 @@
         <w:rPr>
           <w:lang w:val="es-ES"/>
         </w:rPr>
-        <w:t>comprenda los detalles de la estructura de todos los componentes de software del sistema. Proveer una guía para implementar las clases utilizadas en el software.</w:t>
+        <w:t>entienda los detalles de cómo cambia el sistema en el tiempo. Proveer una guía para implementar los métodos más complejos de las clases del software.</w:t>
       </w:r>
     </w:p>
     <w:p>
@@ -3077,7 +3898,7 @@
         <w:rPr>
           <w:lang w:val="es-ES"/>
         </w:rPr>
-        <w:t xml:space="preserve">Contenido: Para cada componente de software identificado en la sección </w:t>
+        <w:t xml:space="preserve">Contenido: Para cada acción compleja descrita en la sección </w:t>
       </w:r>
       <w:r>
         <w:rPr>
@@ -3089,7 +3910,7 @@
         <w:rPr>
           <w:lang w:val="es-ES"/>
         </w:rPr>
-        <w:instrText xml:space="preserve"> REF _Ref370484958 \r \h </w:instrText>
+        <w:instrText xml:space="preserve"> REF _Ref370732558 \r \h </w:instrText>
       </w:r>
       <w:r>
         <w:rPr>
@@ -3106,7 +3927,7 @@
         <w:rPr>
           <w:lang w:val="es-ES"/>
         </w:rPr>
-        <w:t>2.2</w:t>
+        <w:t>2.3</w:t>
       </w:r>
       <w:r>
         <w:rPr>
@@ -3118,7 +3939,68 @@
         <w:rPr>
           <w:lang w:val="es-ES"/>
         </w:rPr>
-        <w:t>, un diagrama de clases acompañado de texto o tablas que lo expliquen. Todas las clases, métodos y asociaciones deben estar explicados.</w:t>
+        <w:t xml:space="preserve">, </w:t>
+      </w:r>
+      <w:proofErr w:type="spellStart"/>
+      <w:r>
+        <w:rPr>
+          <w:lang w:val="es-ES"/>
+        </w:rPr>
+        <w:t>un</w:t>
+      </w:r>
+      <w:r>
+        <w:rPr>
+          <w:lang w:val="es-ES"/>
+        </w:rPr>
+        <w:t>h</w:t>
+      </w:r>
+      <w:proofErr w:type="spellEnd"/>
+      <w:r>
+        <w:rPr>
+          <w:lang w:val="es-ES"/>
+        </w:rPr>
+        <w:t xml:space="preserve"> diagrama de secuencia, de comunicación, de actividad, de estados, o pseudocódigo que describa cómo se realiza dicha acción. Debe ser consistente con las clases descritas en </w:t>
+      </w:r>
+      <w:r>
+        <w:rPr>
+          <w:lang w:val="es-ES"/>
+        </w:rPr>
+        <w:fldChar w:fldCharType="begin"/>
+      </w:r>
+      <w:r>
+        <w:rPr>
+          <w:lang w:val="es-ES"/>
+        </w:rPr>
+        <w:instrText xml:space="preserve"> REF _Ref370732616 \r \h </w:instrText>
+      </w:r>
+      <w:r>
+        <w:rPr>
+          <w:lang w:val="es-ES"/>
+        </w:rPr>
+      </w:r>
+      <w:r>
+        <w:rPr>
+          <w:lang w:val="es-ES"/>
+        </w:rPr>
+        <w:fldChar w:fldCharType="separate"/>
+      </w:r>
+      <w:r>
+        <w:rPr>
+          <w:lang w:val="es-ES"/>
+        </w:rPr>
+        <w:t>3.2</w:t>
+      </w:r>
+      <w:r>
+        <w:rPr>
+          <w:lang w:val="es-ES"/>
+        </w:rPr>
+        <w:fldChar w:fldCharType="end"/>
+      </w:r>
+      <w:r>
+        <w:rPr>
+          <w:lang w:val="es-ES"/>
+        </w:rPr>
+        <w:t xml:space="preserve">. </w:t>
       </w:r>
     </w:p>
     <w:p>
@@ -3129,39 +4011,51 @@
         </w:rPr>
       </w:pPr>
       <w:r>
-        <w:t xml:space="preserve">Si en la sección </w:t>
-      </w:r>
-      <w:r>
+        <w:rPr>
+          <w:lang w:val="es-ES"/>
+        </w:rPr>
+        <w:t xml:space="preserve">Si una acción no es suficientemente compleja y se entiende suficientemente bien mirando solo la documentación de la sección </w:t>
+      </w:r>
+      <w:r>
+        <w:rPr>
+          <w:lang w:val="es-ES"/>
+        </w:rPr>
         <w:fldChar w:fldCharType="begin"/>
       </w:r>
       <w:r>
-        <w:instrText xml:space="preserve"> REF __RefHeading___Toc215_1379543989 \r \h </w:instrText>
-      </w:r>
-      <w:r>
+        <w:rPr>
+          <w:lang w:val="es-ES"/>
+        </w:rPr>
+        <w:instrText xml:space="preserve"> REF _Ref370732558 \r \h </w:instrText>
+      </w:r>
+      <w:r>
+        <w:rPr>
+          <w:lang w:val="es-ES"/>
+        </w:rPr>
+      </w:r>
+      <w:r>
+        <w:rPr>
+          <w:lang w:val="es-ES"/>
+        </w:rPr>
         <w:fldChar w:fldCharType="separate"/>
       </w:r>
       <w:r>
-        <w:t>3.4</w:t>
-      </w:r>
-      <w:r>
+        <w:rPr>
+          <w:lang w:val="es-ES"/>
+        </w:rPr>
+        <w:t>2.3</w:t>
+      </w:r>
+      <w:r>
+        <w:rPr>
+          <w:lang w:val="es-ES"/>
+        </w:rPr>
         <w:fldChar w:fldCharType="end"/>
       </w:r>
       <w:r>
-        <w:t xml:space="preserve"> utiliza un diagrama de clases, no necesita repetir dichas clases en esta sección.</w:t>
-      </w:r>
-    </w:p>
-    <w:p>
-      <w:pPr>
-        <w:pStyle w:val="Heading2"/>
-        <w:rPr>
-          <w:lang w:val="es-ES"/>
-        </w:rPr>
-      </w:pPr>
-      <w:r>
-        <w:rPr>
-          <w:lang w:val="es-ES"/>
-        </w:rPr>
-        <w:t>Comportamiento del Sistema</w:t>
+        <w:rPr>
+          <w:lang w:val="es-ES"/>
+        </w:rPr>
+        <w:t>, no es necesario detallarla en esta sección.</w:t>
       </w:r>
     </w:p>
     <w:p>
@@ -3175,16 +4069,48 @@
         <w:rPr>
           <w:lang w:val="es-ES"/>
         </w:rPr>
-        <w:t xml:space="preserve">Propósito: Que el </w:t>
-      </w:r>
-      <w:r>
-        <w:t xml:space="preserve">desarrollador </w:t>
-      </w:r>
-      <w:r>
-        <w:rPr>
-          <w:lang w:val="es-ES"/>
-        </w:rPr>
-        <w:t>entienda los detalles de cómo cambia el sistema en el tiempo. Proveer una guía para implementar los métodos más complejos de las clases del software.</w:t>
+        <w:t xml:space="preserve">Si una acción se puede entender mejor desde el punto de vista de su interfaz gráfica, descríbala únicamente en la sección </w:t>
+      </w:r>
+      <w:r>
+        <w:rPr>
+          <w:lang w:val="es-ES"/>
+        </w:rPr>
+        <w:fldChar w:fldCharType="begin"/>
+      </w:r>
+      <w:r>
+        <w:rPr>
+          <w:lang w:val="es-ES"/>
+        </w:rPr>
+        <w:instrText xml:space="preserve"> REF __RefHeading___Toc213_1379543989 \r \h </w:instrText>
+      </w:r>
+      <w:r>
+        <w:rPr>
+          <w:lang w:val="es-ES"/>
+        </w:rPr>
+      </w:r>
+      <w:r>
+        <w:rPr>
+          <w:lang w:val="es-ES"/>
+        </w:rPr>
+        <w:fldChar w:fldCharType="separate"/>
+      </w:r>
+      <w:r>
+        <w:rPr>
+          <w:lang w:val="es-ES"/>
+        </w:rPr>
+        <w:t>3.1</w:t>
+      </w:r>
+      <w:r>
+        <w:rPr>
+          <w:lang w:val="es-ES"/>
+        </w:rPr>
+        <w:fldChar w:fldCharType="end"/>
+      </w:r>
+      <w:r>
+        <w:rPr>
+          <w:lang w:val="es-ES"/>
+        </w:rPr>
+        <w:t xml:space="preserve"> </w:t>
       </w:r>
     </w:p>
     <w:p>
@@ -3198,230 +4124,12 @@
         <w:rPr>
           <w:lang w:val="es-ES"/>
         </w:rPr>
-        <w:t xml:space="preserve">Contenido: Para cada acción compleja descrita en la sección </w:t>
-      </w:r>
-      <w:r>
-        <w:rPr>
-          <w:lang w:val="es-ES"/>
-        </w:rPr>
-        <w:fldChar w:fldCharType="begin"/>
-      </w:r>
-      <w:r>
-        <w:rPr>
-          <w:lang w:val="es-ES"/>
-        </w:rPr>
-        <w:instrText xml:space="preserve"> REF _Ref370732558 \r \h </w:instrText>
-      </w:r>
-      <w:r>
-        <w:rPr>
-          <w:lang w:val="es-ES"/>
-        </w:rPr>
-      </w:r>
-      <w:r>
-        <w:rPr>
-          <w:lang w:val="es-ES"/>
-        </w:rPr>
-        <w:fldChar w:fldCharType="separate"/>
-      </w:r>
-      <w:r>
-        <w:rPr>
-          <w:lang w:val="es-ES"/>
-        </w:rPr>
-        <w:t>2.3</w:t>
-      </w:r>
-      <w:r>
-        <w:rPr>
-          <w:lang w:val="es-ES"/>
-        </w:rPr>
-        <w:fldChar w:fldCharType="end"/>
-      </w:r>
-      <w:r>
-        <w:rPr>
-          <w:lang w:val="es-ES"/>
-        </w:rPr>
-        <w:t>, un</w:t>
-      </w:r>
-      <w:r>
-        <w:rPr>
-          <w:lang w:val="es-ES"/>
-        </w:rPr>
-        <w:t>h</w:t>
-      </w:r>
-      <w:r>
-        <w:rPr>
-          <w:lang w:val="es-ES"/>
-        </w:rPr>
-        <w:t xml:space="preserve"> diagrama de secuencia, de comunicación, de actividad, de estados, o pseudocódigo que describa cómo se realiza dicha acción. Debe ser consistente con las clases descritas en </w:t>
-      </w:r>
-      <w:r>
-        <w:rPr>
-          <w:lang w:val="es-ES"/>
-        </w:rPr>
-        <w:fldChar w:fldCharType="begin"/>
-      </w:r>
-      <w:r>
-        <w:rPr>
-          <w:lang w:val="es-ES"/>
-        </w:rPr>
-        <w:instrText xml:space="preserve"> REF _Ref370732616 \r \h </w:instrText>
-      </w:r>
-      <w:r>
-        <w:rPr>
-          <w:lang w:val="es-ES"/>
-        </w:rPr>
-      </w:r>
-      <w:r>
-        <w:rPr>
-          <w:lang w:val="es-ES"/>
-        </w:rPr>
-        <w:fldChar w:fldCharType="separate"/>
-      </w:r>
-      <w:r>
-        <w:rPr>
-          <w:lang w:val="es-ES"/>
-        </w:rPr>
-        <w:t>3.2</w:t>
-      </w:r>
-      <w:r>
-        <w:rPr>
-          <w:lang w:val="es-ES"/>
-        </w:rPr>
-        <w:fldChar w:fldCharType="end"/>
-      </w:r>
-      <w:r>
-        <w:rPr>
-          <w:lang w:val="es-ES"/>
-        </w:rPr>
-        <w:t xml:space="preserve">. </w:t>
-      </w:r>
-    </w:p>
-    <w:p>
-      <w:pPr>
-        <w:pStyle w:val="Instrucciones"/>
-        <w:rPr>
-          <w:lang w:val="es-ES"/>
-        </w:rPr>
-      </w:pPr>
-      <w:r>
-        <w:rPr>
-          <w:lang w:val="es-ES"/>
-        </w:rPr>
-        <w:t xml:space="preserve">Si una acción no es suficientemente compleja y se entiende suficientemente bien mirando solo la documentación de la sección </w:t>
-      </w:r>
-      <w:r>
-        <w:rPr>
-          <w:lang w:val="es-ES"/>
-        </w:rPr>
-        <w:fldChar w:fldCharType="begin"/>
-      </w:r>
-      <w:r>
-        <w:rPr>
-          <w:lang w:val="es-ES"/>
-        </w:rPr>
-        <w:instrText xml:space="preserve"> REF _Ref370732558 \r \h </w:instrText>
-      </w:r>
-      <w:r>
-        <w:rPr>
-          <w:lang w:val="es-ES"/>
-        </w:rPr>
-      </w:r>
-      <w:r>
-        <w:rPr>
-          <w:lang w:val="es-ES"/>
-        </w:rPr>
-        <w:fldChar w:fldCharType="separate"/>
-      </w:r>
-      <w:r>
-        <w:rPr>
-          <w:lang w:val="es-ES"/>
-        </w:rPr>
-        <w:t>2.3</w:t>
-      </w:r>
-      <w:r>
-        <w:rPr>
-          <w:lang w:val="es-ES"/>
-        </w:rPr>
-        <w:fldChar w:fldCharType="end"/>
-      </w:r>
-      <w:r>
-        <w:rPr>
-          <w:lang w:val="es-ES"/>
-        </w:rPr>
-        <w:t>, no es necesario detallarla en esta sección.</w:t>
-      </w:r>
-    </w:p>
-    <w:p>
-      <w:pPr>
-        <w:pStyle w:val="Instrucciones"/>
-        <w:rPr>
-          <w:lang w:val="es-ES"/>
-        </w:rPr>
-      </w:pPr>
-      <w:r>
-        <w:rPr>
-          <w:lang w:val="es-ES"/>
-        </w:rPr>
-        <w:t xml:space="preserve">Si una acción se puede entender mejor desde el punto de vista de su interfaz gráfica, descríbala únicamente en la sección </w:t>
-      </w:r>
-      <w:r>
-        <w:rPr>
-          <w:lang w:val="es-ES"/>
-        </w:rPr>
-        <w:fldChar w:fldCharType="begin"/>
-      </w:r>
-      <w:r>
-        <w:rPr>
-          <w:lang w:val="es-ES"/>
-        </w:rPr>
-        <w:instrText xml:space="preserve"> REF __RefHeading___Toc213_1379543989 \r \h </w:instrText>
-      </w:r>
-      <w:r>
-        <w:rPr>
-          <w:lang w:val="es-ES"/>
-        </w:rPr>
-      </w:r>
-      <w:r>
-        <w:rPr>
-          <w:lang w:val="es-ES"/>
-        </w:rPr>
-        <w:fldChar w:fldCharType="separate"/>
-      </w:r>
-      <w:r>
-        <w:rPr>
-          <w:lang w:val="es-ES"/>
-        </w:rPr>
-        <w:t>3.1</w:t>
-      </w:r>
-      <w:r>
-        <w:rPr>
-          <w:lang w:val="es-ES"/>
-        </w:rPr>
-        <w:fldChar w:fldCharType="end"/>
-      </w:r>
-      <w:r>
-        <w:rPr>
-          <w:lang w:val="es-ES"/>
-        </w:rPr>
-        <w:t xml:space="preserve"> </w:t>
-      </w:r>
-    </w:p>
-    <w:p>
-      <w:pPr>
-        <w:pStyle w:val="Instrucciones"/>
-        <w:rPr>
-          <w:lang w:val="es-ES"/>
-        </w:rPr>
-      </w:pPr>
-      <w:r>
-        <w:rPr>
-          <w:lang w:val="es-ES"/>
-        </w:rPr>
         <w:t>No describa en esta sección lo que sucede dentro de las librerías que Ud. utilice y que no sean de su creación.</w:t>
       </w:r>
     </w:p>
     <w:p>
       <w:pPr>
-        <w:pStyle w:val="Heading2"/>
+        <w:pStyle w:val="Ttulo2"/>
         <w:rPr>
           <w:lang w:val="es-ES"/>
         </w:rPr>
@@ -3432,6 +4140,7 @@
         <w:rPr>
           <w:lang w:val="es-ES"/>
         </w:rPr>
+        <w:lastRenderedPageBreak/>
         <w:t>Persistencia</w:t>
       </w:r>
     </w:p>
@@ -3456,7 +4165,7 @@
                     <pic:cNvPicPr/>
                   </pic:nvPicPr>
                   <pic:blipFill>
-                    <a:blip r:embed="rId13">
+                    <a:blip r:embed="rId14">
                       <a:extLst>
                         <a:ext uri="{28A0092B-C50C-407E-A947-70E740481C1C}">
                           <a14:useLocalDpi xmlns:a14="http://schemas.microsoft.com/office/drawing/2010/main" val="0"/>
@@ -3497,7 +4206,7 @@
     </w:p>
     <w:p>
       <w:pPr>
-        <w:pStyle w:val="ListParagraph"/>
+        <w:pStyle w:val="Prrafodelista"/>
         <w:numPr>
           <w:ilvl w:val="0"/>
           <w:numId w:val="2"/>
@@ -3527,7 +4236,7 @@
     </w:p>
     <w:p>
       <w:pPr>
-        <w:pStyle w:val="ListParagraph"/>
+        <w:pStyle w:val="Prrafodelista"/>
         <w:numPr>
           <w:ilvl w:val="0"/>
           <w:numId w:val="2"/>
@@ -3557,7 +4266,7 @@
     </w:p>
     <w:p>
       <w:pPr>
-        <w:pStyle w:val="ListParagraph"/>
+        <w:pStyle w:val="Prrafodelista"/>
         <w:numPr>
           <w:ilvl w:val="0"/>
           <w:numId w:val="2"/>
@@ -3587,7 +4296,7 @@
     </w:p>
     <w:p>
       <w:pPr>
-        <w:pStyle w:val="ListParagraph"/>
+        <w:pStyle w:val="Prrafodelista"/>
         <w:numPr>
           <w:ilvl w:val="0"/>
           <w:numId w:val="2"/>
@@ -3617,7 +4326,7 @@
     </w:p>
     <w:p>
       <w:pPr>
-        <w:pStyle w:val="ListParagraph"/>
+        <w:pStyle w:val="Prrafodelista"/>
         <w:numPr>
           <w:ilvl w:val="0"/>
           <w:numId w:val="2"/>
@@ -3659,7 +4368,7 @@
     </w:p>
     <w:p>
       <w:pPr>
-        <w:pStyle w:val="ListParagraph"/>
+        <w:pStyle w:val="Prrafodelista"/>
         <w:numPr>
           <w:ilvl w:val="0"/>
           <w:numId w:val="1"/>
@@ -3680,7 +4389,7 @@
     </w:p>
     <w:p>
       <w:pPr>
-        <w:pStyle w:val="ListParagraph"/>
+        <w:pStyle w:val="Prrafodelista"/>
         <w:numPr>
           <w:ilvl w:val="0"/>
           <w:numId w:val="1"/>
@@ -3696,12 +4405,13 @@
           <w:rFonts w:ascii="Calibri" w:eastAsia="Calibri" w:hAnsi="Calibri" w:cs="Calibri"/>
           <w:lang w:val="es-ES"/>
         </w:rPr>
+        <w:lastRenderedPageBreak/>
         <w:t>Una CUENTA puede generar múltiples REGISTRO_TRANSACCIONES</w:t>
       </w:r>
     </w:p>
     <w:p>
       <w:pPr>
-        <w:pStyle w:val="ListParagraph"/>
+        <w:pStyle w:val="Prrafodelista"/>
         <w:numPr>
           <w:ilvl w:val="0"/>
           <w:numId w:val="1"/>
@@ -3722,7 +4432,7 @@
     </w:p>
     <w:p>
       <w:pPr>
-        <w:pStyle w:val="ListParagraph"/>
+        <w:pStyle w:val="Prrafodelista"/>
         <w:numPr>
           <w:ilvl w:val="0"/>
           <w:numId w:val="1"/>
@@ -3783,7 +4493,21 @@
         <w:rPr>
           <w:lang w:val="es-ES"/>
         </w:rPr>
-        <w:t>Contenido: Diagramas que describan la forma en que la información será almacenada, ya sea en bases de datos, archivos, etc. Los diagramas que se pueden usar son: Diagramas Crowfoot (Diagramas E-R clásicos pueden ser ineficientes en términos de espacio), Diagramas Lógicos o Físicos de Datos o Diagramas de Clases UML con estereotipos [5]. Los diagramas deben ser explicados en párrafos y/o tablas.</w:t>
+        <w:t xml:space="preserve">Contenido: Diagramas que describan la forma en que la información será almacenada, ya sea en bases de datos, archivos, etc. Los diagramas que se pueden usar son: Diagramas </w:t>
+      </w:r>
+      <w:proofErr w:type="spellStart"/>
+      <w:r>
+        <w:rPr>
+          <w:lang w:val="es-ES"/>
+        </w:rPr>
+        <w:t>Crowfoot</w:t>
+      </w:r>
+      <w:proofErr w:type="spellEnd"/>
+      <w:r>
+        <w:rPr>
+          <w:lang w:val="es-ES"/>
+        </w:rPr>
+        <w:t xml:space="preserve"> (Diagramas E-R clásicos pueden ser ineficientes en términos de espacio), Diagramas Lógicos o Físicos de Datos o Diagramas de Clases UML con estereotipos [5]. Los diagramas deben ser explicados en párrafos y/o tablas.</w:t>
       </w:r>
     </w:p>
     <w:p>
@@ -3796,13 +4520,671 @@
     </w:p>
     <w:p>
       <w:pPr>
-        <w:pStyle w:val="Heading1"/>
-      </w:pPr>
-      <w:r>
+        <w:pStyle w:val="Ttulo1"/>
+      </w:pPr>
+      <w:r>
+        <w:lastRenderedPageBreak/>
+        <w:t>Reporte gerencial</w:t>
+      </w:r>
+    </w:p>
+    <w:p>
+      <w:pPr>
+        <w:rPr>
+          <w:lang w:val="es-ES"/>
+        </w:rPr>
+      </w:pPr>
+    </w:p>
+    <w:p>
+      <w:pPr>
+        <w:jc w:val="left"/>
+        <w:rPr>
+          <w:lang w:val="es-ES"/>
+        </w:rPr>
+      </w:pPr>
+      <w:r>
+        <w:rPr>
+          <w:lang w:val="es-ES"/>
+        </w:rPr>
+        <w:t>Tareas que se realizaron y como se dividieron:</w:t>
+      </w:r>
+      <w:r>
+        <w:rPr>
+          <w:lang w:val="es-ES"/>
+        </w:rPr>
+        <w:br/>
+      </w:r>
+    </w:p>
+    <w:p>
+      <w:pPr>
+        <w:jc w:val="left"/>
+        <w:rPr>
+          <w:lang w:val="es-ES"/>
+        </w:rPr>
+      </w:pPr>
+      <w:r>
+        <w:rPr>
+          <w:lang w:val="es-ES"/>
+        </w:rPr>
+        <w:t>Santiago – 2.1 Vista lógica del sistema</w:t>
+      </w:r>
+    </w:p>
+    <w:p>
+      <w:pPr>
+        <w:jc w:val="left"/>
+        <w:rPr>
+          <w:lang w:val="es-ES"/>
+        </w:rPr>
+      </w:pPr>
+      <w:r>
+        <w:rPr>
+          <w:lang w:val="es-ES"/>
+        </w:rPr>
+        <w:t xml:space="preserve">Define la estructura lógica del sistema con base en el patrón MVC. Identifica los principales paquetes: model, </w:t>
+      </w:r>
+      <w:proofErr w:type="spellStart"/>
+      <w:r>
+        <w:rPr>
+          <w:lang w:val="es-ES"/>
+        </w:rPr>
+        <w:t>controller</w:t>
+      </w:r>
+      <w:proofErr w:type="spellEnd"/>
+      <w:r>
+        <w:rPr>
+          <w:lang w:val="es-ES"/>
+        </w:rPr>
+        <w:t xml:space="preserve">, view, </w:t>
+      </w:r>
+      <w:proofErr w:type="spellStart"/>
+      <w:r>
+        <w:rPr>
+          <w:lang w:val="es-ES"/>
+        </w:rPr>
+        <w:t>dao</w:t>
+      </w:r>
+      <w:proofErr w:type="spellEnd"/>
+      <w:r>
+        <w:rPr>
+          <w:lang w:val="es-ES"/>
+        </w:rPr>
+        <w:t xml:space="preserve">, </w:t>
+      </w:r>
+      <w:proofErr w:type="spellStart"/>
+      <w:r>
+        <w:rPr>
+          <w:lang w:val="es-ES"/>
+        </w:rPr>
+        <w:t>util</w:t>
+      </w:r>
+      <w:proofErr w:type="spellEnd"/>
+      <w:r>
+        <w:rPr>
+          <w:lang w:val="es-ES"/>
+        </w:rPr>
+        <w:t>, main. Incluye un diagrama de paquetes o componentes (UML o C4) que muestre cómo se comunican entre sí. Agrega una explicación de qué contiene cada paquete y qué librerías se utilizarán. Esta sección es base para el resto, así que debe completarse primero.</w:t>
+      </w:r>
+    </w:p>
+    <w:p>
+      <w:pPr>
+        <w:jc w:val="left"/>
+        <w:rPr>
+          <w:lang w:val="es-ES"/>
+        </w:rPr>
+      </w:pPr>
+      <w:r>
+        <w:rPr>
+          <w:lang w:val="es-ES"/>
+        </w:rPr>
+        <w:t>Damián – 2.2 Vista física del sistema</w:t>
+      </w:r>
+    </w:p>
+    <w:p>
+      <w:pPr>
+        <w:jc w:val="left"/>
+        <w:rPr>
+          <w:lang w:val="es-ES"/>
+        </w:rPr>
+      </w:pPr>
+      <w:r>
+        <w:rPr>
+          <w:lang w:val="es-ES"/>
+        </w:rPr>
+        <w:t>Explica cómo se desplegará el sistema localmente en el computador del usuario. Incluye un diagrama de despliegue (UML o C4) que muestre nodos como: aplicación Java, JavaFX, la base de datos H2, y librerías. Asegúrate de incluir los mismos componentes definidos en 2.1. Debes esperar a que Santiago finalice su diagrama para tomar de ahí la estructura lógica.</w:t>
+      </w:r>
+    </w:p>
+    <w:p>
+      <w:pPr>
+        <w:jc w:val="left"/>
+        <w:rPr>
+          <w:lang w:val="es-ES"/>
+        </w:rPr>
+      </w:pPr>
+      <w:r>
+        <w:rPr>
+          <w:lang w:val="es-ES"/>
+        </w:rPr>
+        <w:t>Juan Diego – 2.3 Vista de procesos del sistema</w:t>
+      </w:r>
+    </w:p>
+    <w:p>
+      <w:pPr>
+        <w:jc w:val="left"/>
+        <w:rPr>
+          <w:lang w:val="es-ES"/>
+        </w:rPr>
+      </w:pPr>
+      <w:r>
+        <w:rPr>
+          <w:lang w:val="es-ES"/>
+        </w:rPr>
+        <w:t>Modela al menos dos procesos importantes del sistema (como registro de usuario y transferencias) mediante diagramas BPMN o de actividad. Acompáñalos con una explicación textual o en tabla. Ten en cuenta que estos procesos deberán implementarse luego dentro del controlador del MVC, así que tus diagramas deben ser coherentes con las acciones del usuario y la lógica del sistema.</w:t>
+      </w:r>
+    </w:p>
+    <w:p>
+      <w:pPr>
+        <w:jc w:val="left"/>
+        <w:rPr>
+          <w:lang w:val="es-ES"/>
+        </w:rPr>
+      </w:pPr>
+      <w:r>
+        <w:rPr>
+          <w:lang w:val="es-ES"/>
+        </w:rPr>
+        <w:t>Luis – 3.1 Interfaz de usuario</w:t>
+      </w:r>
+    </w:p>
+    <w:p>
+      <w:pPr>
+        <w:jc w:val="left"/>
+        <w:rPr>
+          <w:lang w:val="es-ES"/>
+        </w:rPr>
+      </w:pPr>
+      <w:r>
+        <w:rPr>
+          <w:lang w:val="es-ES"/>
+        </w:rPr>
+        <w:t>Diseña los diagramas que representen las pantallas principales del sistema, indicando cómo se navega entre ellas. Usa diagramas de navegación o de flujo de interfaz. Las pantallas deben representar la capa view del patrón MVC. Agrega texto que explique qué se ve en cada pantalla y qué eventos o acciones dispara hacia el controlador. Consulta los procesos de 2.3 para mantener coherencia.</w:t>
+      </w:r>
+    </w:p>
+    <w:p>
+      <w:pPr>
+        <w:jc w:val="left"/>
+        <w:rPr>
+          <w:lang w:val="es-ES"/>
+        </w:rPr>
+      </w:pPr>
+      <w:r>
+        <w:rPr>
+          <w:lang w:val="es-ES"/>
+        </w:rPr>
+        <w:t>Santiago – 3.2 Estructura del sistema</w:t>
+      </w:r>
+    </w:p>
+    <w:p>
+      <w:pPr>
+        <w:jc w:val="left"/>
+        <w:rPr>
+          <w:lang w:val="es-ES"/>
+        </w:rPr>
+      </w:pPr>
+      <w:r>
+        <w:rPr>
+          <w:lang w:val="es-ES"/>
+        </w:rPr>
+        <w:t xml:space="preserve">Construye los diagramas de clases que describan los componentes de software definidos en el sistema, particularmente en la capa model del MVC. Incluye clases como Usuario, Cuenta, </w:t>
+      </w:r>
+      <w:proofErr w:type="spellStart"/>
+      <w:r>
+        <w:rPr>
+          <w:lang w:val="es-ES"/>
+        </w:rPr>
+        <w:t>Transaccion</w:t>
+      </w:r>
+      <w:proofErr w:type="spellEnd"/>
+      <w:r>
+        <w:rPr>
+          <w:lang w:val="es-ES"/>
+        </w:rPr>
+        <w:t xml:space="preserve">, </w:t>
+      </w:r>
+      <w:proofErr w:type="spellStart"/>
+      <w:r>
+        <w:rPr>
+          <w:lang w:val="es-ES"/>
+        </w:rPr>
+        <w:t>Prestamo</w:t>
+      </w:r>
+      <w:proofErr w:type="spellEnd"/>
+      <w:r>
+        <w:rPr>
+          <w:lang w:val="es-ES"/>
+        </w:rPr>
+        <w:t>, etc. Describe atributos, métodos y relaciones. Asegúrate de que estas clases respondan a los procesos de 2.3 y tengan sentido con la estructura general.</w:t>
+      </w:r>
+    </w:p>
+    <w:p>
+      <w:pPr>
+        <w:jc w:val="left"/>
+        <w:rPr>
+          <w:lang w:val="es-ES"/>
+        </w:rPr>
+      </w:pPr>
+      <w:proofErr w:type="spellStart"/>
+      <w:r>
+        <w:rPr>
+          <w:lang w:val="es-ES"/>
+        </w:rPr>
+        <w:t>luis</w:t>
+      </w:r>
+      <w:proofErr w:type="spellEnd"/>
+      <w:r>
+        <w:rPr>
+          <w:lang w:val="es-ES"/>
+        </w:rPr>
+        <w:t xml:space="preserve"> – 3.3 Comportamiento del sistema</w:t>
+      </w:r>
+    </w:p>
+    <w:p>
+      <w:pPr>
+        <w:jc w:val="left"/>
+        <w:rPr>
+          <w:lang w:val="es-ES"/>
+        </w:rPr>
+      </w:pPr>
+      <w:r>
+        <w:rPr>
+          <w:lang w:val="es-ES"/>
+        </w:rPr>
+        <w:t xml:space="preserve">Representa con diagramas de secuencia o pseudocódigo al menos dos acciones complejas del sistema (como simular crédito o programar pagos). Muestra cómo se comunican los objetos, </w:t>
+      </w:r>
+      <w:r>
+        <w:rPr>
+          <w:lang w:val="es-ES"/>
+        </w:rPr>
+        <w:lastRenderedPageBreak/>
+        <w:t xml:space="preserve">siguiendo el flujo entre view, </w:t>
+      </w:r>
+      <w:proofErr w:type="spellStart"/>
+      <w:r>
+        <w:rPr>
+          <w:lang w:val="es-ES"/>
+        </w:rPr>
+        <w:t>controller</w:t>
+      </w:r>
+      <w:proofErr w:type="spellEnd"/>
+      <w:r>
+        <w:rPr>
+          <w:lang w:val="es-ES"/>
+        </w:rPr>
+        <w:t xml:space="preserve"> y model del MVC. Puedes empezar cuando Santiago tenga el diseño básico de clases listo (3.2).</w:t>
+      </w:r>
+    </w:p>
+    <w:p>
+      <w:pPr>
+        <w:jc w:val="left"/>
+        <w:rPr>
+          <w:lang w:val="es-ES"/>
+        </w:rPr>
+      </w:pPr>
+      <w:r>
+        <w:rPr>
+          <w:lang w:val="es-ES"/>
+        </w:rPr>
+        <w:t>Juan Diego – 3.4 Persistencia</w:t>
+      </w:r>
+    </w:p>
+    <w:p>
+      <w:pPr>
+        <w:jc w:val="left"/>
+        <w:rPr>
+          <w:lang w:val="es-ES"/>
+        </w:rPr>
+      </w:pPr>
+      <w:r>
+        <w:rPr>
+          <w:lang w:val="es-ES"/>
+        </w:rPr>
+        <w:t xml:space="preserve">Diseña cómo se almacenará la información de manera persistente (base de datos H2). Usa diagramas ER, </w:t>
+      </w:r>
+      <w:proofErr w:type="spellStart"/>
+      <w:r>
+        <w:rPr>
+          <w:lang w:val="es-ES"/>
+        </w:rPr>
+        <w:t>Crowfoot</w:t>
+      </w:r>
+      <w:proofErr w:type="spellEnd"/>
+      <w:r>
+        <w:rPr>
+          <w:lang w:val="es-ES"/>
+        </w:rPr>
+        <w:t xml:space="preserve"> o UML con estereotipos para representar tablas, campos, relaciones, tipos de datos. Las entidades deben reflejar las clases del model y dar soporte a los procesos definidos en 2.3. Incluye una explicación escrita o en tabla de cada entidad.</w:t>
+      </w:r>
+      <w:r>
+        <w:rPr>
+          <w:lang w:val="es-ES"/>
+        </w:rPr>
+        <w:br/>
+      </w:r>
+    </w:p>
+    <w:p>
+      <w:pPr>
+        <w:jc w:val="left"/>
+        <w:rPr>
+          <w:lang w:val="es-ES"/>
+        </w:rPr>
+      </w:pPr>
+      <w:r>
+        <w:rPr>
+          <w:noProof/>
+        </w:rPr>
+        <w:drawing>
+          <wp:inline distT="0" distB="0" distL="0" distR="0" wp14:anchorId="67E3E0D2" wp14:editId="7F846934">
+            <wp:extent cx="5400040" cy="3032125"/>
+            <wp:effectExtent l="0" t="0" r="0" b="0"/>
+            <wp:docPr id="398535520" name="Imagen 3" descr="Imagen de salida"/>
+            <wp:cNvGraphicFramePr>
+              <a:graphicFrameLocks xmlns:a="http://schemas.openxmlformats.org/drawingml/2006/main" noChangeAspect="1"/>
+            </wp:cNvGraphicFramePr>
+            <a:graphic xmlns:a="http://schemas.openxmlformats.org/drawingml/2006/main">
+              <a:graphicData uri="http://schemas.openxmlformats.org/drawingml/2006/picture">
+                <pic:pic xmlns:pic="http://schemas.openxmlformats.org/drawingml/2006/picture">
+                  <pic:nvPicPr>
+                    <pic:cNvPr id="0" name="Picture 5" descr="Imagen de salida"/>
+                    <pic:cNvPicPr>
+                      <a:picLocks noChangeAspect="1" noChangeArrowheads="1"/>
+                    </pic:cNvPicPr>
+                  </pic:nvPicPr>
+                  <pic:blipFill>
+                    <a:blip r:embed="rId15" cstate="print">
+                      <a:extLst>
+                        <a:ext uri="{28A0092B-C50C-407E-A947-70E740481C1C}">
+                          <a14:useLocalDpi xmlns:a14="http://schemas.microsoft.com/office/drawing/2010/main" val="0"/>
+                        </a:ext>
+                      </a:extLst>
+                    </a:blip>
+                    <a:srcRect/>
+                    <a:stretch>
+                      <a:fillRect/>
+                    </a:stretch>
+                  </pic:blipFill>
+                  <pic:spPr bwMode="auto">
+                    <a:xfrm>
+                      <a:off x="0" y="0"/>
+                      <a:ext cx="5400040" cy="3032125"/>
+                    </a:xfrm>
+                    <a:prstGeom prst="rect">
+                      <a:avLst/>
+                    </a:prstGeom>
+                    <a:noFill/>
+                    <a:ln>
+                      <a:noFill/>
+                    </a:ln>
+                  </pic:spPr>
+                </pic:pic>
+              </a:graphicData>
+            </a:graphic>
+          </wp:inline>
+        </w:drawing>
+      </w:r>
+    </w:p>
+    <w:p>
+      <w:pPr>
+        <w:pStyle w:val="Instrucciones"/>
+        <w:rPr>
+          <w:b/>
+          <w:bCs/>
+          <w:color w:val="auto"/>
+          <w:lang w:val="es-CO"/>
+        </w:rPr>
+      </w:pPr>
+      <w:r>
+        <w:rPr>
+          <w:b/>
+          <w:bCs/>
+          <w:color w:val="auto"/>
+          <w:lang w:val="es-CO"/>
+        </w:rPr>
+        <w:t>División del Código</w:t>
+      </w:r>
+    </w:p>
+    <w:p>
+      <w:pPr>
+        <w:pStyle w:val="Instrucciones"/>
+        <w:numPr>
+          <w:ilvl w:val="0"/>
+          <w:numId w:val="7"/>
+        </w:numPr>
+        <w:rPr>
+          <w:color w:val="auto"/>
+          <w:lang w:val="es-CO"/>
+        </w:rPr>
+      </w:pPr>
+      <w:r>
+        <w:rPr>
+          <w:b/>
+          <w:bCs/>
+          <w:color w:val="auto"/>
+          <w:lang w:val="es-CO"/>
+        </w:rPr>
+        <w:t>Santiago</w:t>
+      </w:r>
+    </w:p>
+    <w:p>
+      <w:pPr>
+        <w:pStyle w:val="Instrucciones"/>
+        <w:numPr>
+          <w:ilvl w:val="1"/>
+          <w:numId w:val="7"/>
+        </w:numPr>
+        <w:rPr>
+          <w:color w:val="auto"/>
+          <w:lang w:val="es-CO"/>
+        </w:rPr>
+      </w:pPr>
+      <w:r>
+        <w:rPr>
+          <w:color w:val="auto"/>
+          <w:lang w:val="es-CO"/>
+        </w:rPr>
+        <w:t xml:space="preserve">Implementación de modelo y lógica de negocio (Clases Usuario, </w:t>
+      </w:r>
+      <w:proofErr w:type="spellStart"/>
+      <w:r>
+        <w:rPr>
+          <w:color w:val="auto"/>
+          <w:lang w:val="es-CO"/>
+        </w:rPr>
+        <w:t>CuentaBancaria</w:t>
+      </w:r>
+      <w:proofErr w:type="spellEnd"/>
+      <w:r>
+        <w:rPr>
+          <w:color w:val="auto"/>
+          <w:lang w:val="es-CO"/>
+        </w:rPr>
+        <w:t xml:space="preserve">, </w:t>
+      </w:r>
+      <w:proofErr w:type="spellStart"/>
+      <w:r>
+        <w:rPr>
+          <w:color w:val="auto"/>
+          <w:lang w:val="es-CO"/>
+        </w:rPr>
+        <w:t>Prestamo</w:t>
+      </w:r>
+      <w:proofErr w:type="spellEnd"/>
+      <w:r>
+        <w:rPr>
+          <w:color w:val="auto"/>
+          <w:lang w:val="es-CO"/>
+        </w:rPr>
+        <w:t xml:space="preserve">, </w:t>
+      </w:r>
+      <w:proofErr w:type="spellStart"/>
+      <w:r>
+        <w:rPr>
+          <w:color w:val="auto"/>
+          <w:lang w:val="es-CO"/>
+        </w:rPr>
+        <w:t>Transaccion</w:t>
+      </w:r>
+      <w:proofErr w:type="spellEnd"/>
+      <w:r>
+        <w:rPr>
+          <w:color w:val="auto"/>
+          <w:lang w:val="es-CO"/>
+        </w:rPr>
+        <w:t>).</w:t>
+      </w:r>
+    </w:p>
+    <w:p>
+      <w:pPr>
+        <w:pStyle w:val="Instrucciones"/>
+        <w:numPr>
+          <w:ilvl w:val="1"/>
+          <w:numId w:val="7"/>
+        </w:numPr>
+        <w:rPr>
+          <w:color w:val="auto"/>
+          <w:lang w:val="es-CO"/>
+        </w:rPr>
+      </w:pPr>
+      <w:r>
+        <w:rPr>
+          <w:color w:val="auto"/>
+          <w:lang w:val="es-CO"/>
+        </w:rPr>
+        <w:t>Conexión con la base de datos H2 y DAO.</w:t>
+      </w:r>
+    </w:p>
+    <w:p>
+      <w:pPr>
+        <w:pStyle w:val="Instrucciones"/>
+        <w:numPr>
+          <w:ilvl w:val="1"/>
+          <w:numId w:val="7"/>
+        </w:numPr>
+        <w:rPr>
+          <w:color w:val="auto"/>
+          <w:lang w:val="es-CO"/>
+        </w:rPr>
+      </w:pPr>
+      <w:r>
+        <w:rPr>
+          <w:color w:val="auto"/>
+          <w:lang w:val="es-CO"/>
+        </w:rPr>
+        <w:t>Servicios y controladores.</w:t>
+      </w:r>
+    </w:p>
+    <w:p>
+      <w:pPr>
+        <w:pStyle w:val="Instrucciones"/>
+        <w:numPr>
+          <w:ilvl w:val="0"/>
+          <w:numId w:val="7"/>
+        </w:numPr>
+        <w:rPr>
+          <w:color w:val="auto"/>
+          <w:lang w:val="es-CO"/>
+        </w:rPr>
+      </w:pPr>
+      <w:r>
+        <w:rPr>
+          <w:b/>
+          <w:bCs/>
+          <w:color w:val="auto"/>
+          <w:lang w:val="es-CO"/>
+        </w:rPr>
+        <w:t>Luis</w:t>
+      </w:r>
+    </w:p>
+    <w:p>
+      <w:pPr>
+        <w:pStyle w:val="Instrucciones"/>
+        <w:numPr>
+          <w:ilvl w:val="1"/>
+          <w:numId w:val="7"/>
+        </w:numPr>
+        <w:rPr>
+          <w:color w:val="auto"/>
+          <w:lang w:val="es-CO"/>
+        </w:rPr>
+      </w:pPr>
+      <w:r>
+        <w:rPr>
+          <w:color w:val="auto"/>
+          <w:lang w:val="es-CO"/>
+        </w:rPr>
+        <w:t>Implementación de la interfaz gráfica en JavaFX.</w:t>
+      </w:r>
+    </w:p>
+    <w:p>
+      <w:pPr>
+        <w:pStyle w:val="Instrucciones"/>
+        <w:numPr>
+          <w:ilvl w:val="1"/>
+          <w:numId w:val="7"/>
+        </w:numPr>
+        <w:rPr>
+          <w:color w:val="auto"/>
+          <w:lang w:val="es-CO"/>
+        </w:rPr>
+      </w:pPr>
+      <w:r>
+        <w:rPr>
+          <w:color w:val="auto"/>
+          <w:lang w:val="es-CO"/>
+        </w:rPr>
+        <w:t>Controladores para manejar interacciones con la UI.</w:t>
+      </w:r>
+    </w:p>
+    <w:p>
+      <w:pPr>
+        <w:pStyle w:val="Instrucciones"/>
+        <w:numPr>
+          <w:ilvl w:val="1"/>
+          <w:numId w:val="7"/>
+        </w:numPr>
+        <w:rPr>
+          <w:color w:val="auto"/>
+          <w:lang w:val="es-CO"/>
+        </w:rPr>
+      </w:pPr>
+      <w:r>
+        <w:rPr>
+          <w:color w:val="auto"/>
+          <w:lang w:val="es-CO"/>
+        </w:rPr>
+        <w:t>Integración entre la UI y la lógica de negocio.</w:t>
+      </w:r>
+    </w:p>
+    <w:p>
+      <w:pPr>
+        <w:pStyle w:val="Instrucciones"/>
+        <w:rPr>
+          <w:lang w:val="es-CO"/>
+        </w:rPr>
+      </w:pPr>
+    </w:p>
+    <w:p>
+      <w:pPr>
+        <w:pStyle w:val="Ttulo1"/>
+      </w:pPr>
+      <w:r>
+        <w:lastRenderedPageBreak/>
         <w:t>Referencias</w:t>
       </w:r>
     </w:p>
     <w:p>
+      <w:pPr>
+        <w:rPr>
+          <w:color w:val="000090"/>
+        </w:rPr>
+      </w:pPr>
       <w:r>
         <w:rPr>
           <w:color w:val="000090"/>
@@ -3867,10 +5249,10 @@
         </w:rPr>
         <w:t xml:space="preserve">[3] RUP. Software Architecture Document </w:t>
       </w:r>
-      <w:hyperlink r:id="rId14">
+      <w:hyperlink r:id="rId16">
         <w:r>
           <w:rPr>
-            <w:rStyle w:val="Hyperlink"/>
+            <w:rStyle w:val="Hipervnculo"/>
             <w:lang w:val="en-US"/>
           </w:rPr>
           <w:t>http://www.ts.mah.se/RUP/RationalUnifiedProcess/webtmpl/templates/a_and_d/rup_sad.htm</w:t>
@@ -3890,10 +5272,10 @@
         </w:rPr>
         <w:t xml:space="preserve">[4] Philippe Kruchten, Architectural Blueprints—The “4+1” View Model of Software Architecture. </w:t>
       </w:r>
-      <w:hyperlink r:id="rId15">
+      <w:hyperlink r:id="rId17">
         <w:r>
           <w:rPr>
-            <w:rStyle w:val="Hyperlink"/>
+            <w:rStyle w:val="Hipervnculo"/>
           </w:rPr>
           <w:t>http://www.cs.ubc.ca/~gregor/teaching/papers/4+1view-architecture.pdf</w:t>
         </w:r>
@@ -3914,10 +5296,10 @@
         </w:rPr>
         <w:t xml:space="preserve">[5] Scott Ambler, UML Data Modeling Profile. </w:t>
       </w:r>
-      <w:hyperlink r:id="rId16">
+      <w:hyperlink r:id="rId18">
         <w:r>
           <w:rPr>
-            <w:rStyle w:val="Hyperlink"/>
+            <w:rStyle w:val="Hipervnculo"/>
             <w:lang w:val="en-US"/>
           </w:rPr>
           <w:t>http://www.agiledata.org/essays/umlDataModelingProfile.html</w:t>
@@ -3940,12 +5322,26 @@
         <w:rPr>
           <w:lang w:val="en-US"/>
         </w:rPr>
-        <w:t xml:space="preserve">[6] Scott Ambler, User Interface Flow Diagrms. </w:t>
-      </w:r>
-      <w:hyperlink r:id="rId17">
+        <w:t xml:space="preserve">[6] Scott Ambler, User Interface Flow </w:t>
+      </w:r>
+      <w:proofErr w:type="spellStart"/>
+      <w:r>
+        <w:rPr>
+          <w:lang w:val="en-US"/>
+        </w:rPr>
+        <w:t>Diagrms</w:t>
+      </w:r>
+      <w:proofErr w:type="spellEnd"/>
+      <w:r>
+        <w:rPr>
+          <w:lang w:val="en-US"/>
+        </w:rPr>
+        <w:t xml:space="preserve">. </w:t>
+      </w:r>
+      <w:hyperlink r:id="rId19">
         <w:r>
           <w:rPr>
-            <w:rStyle w:val="Hyperlink"/>
+            <w:rStyle w:val="Hipervnculo"/>
             <w:lang w:val="en-US"/>
           </w:rPr>
           <w:t>http://www.agilemodeling.com/artifacts/uiFlowDiagram.htm</w:t>
@@ -3956,6 +5352,90 @@
           <w:lang w:val="en-US"/>
         </w:rPr>
         <w:t xml:space="preserve"> </w:t>
+      </w:r>
+    </w:p>
+    <w:p>
+      <w:pPr>
+        <w:rPr>
+          <w:lang w:val="en-US"/>
+        </w:rPr>
+      </w:pPr>
+    </w:p>
+    <w:p>
+      <w:pPr>
+        <w:pStyle w:val="Ttulo1"/>
+      </w:pPr>
+      <w:r>
+        <w:lastRenderedPageBreak/>
+        <w:t>Anexos</w:t>
+      </w:r>
+    </w:p>
+    <w:p>
+      <w:pPr>
+        <w:rPr>
+          <w:lang w:val="es-ES"/>
+        </w:rPr>
+      </w:pPr>
+    </w:p>
+    <w:p>
+      <w:pPr>
+        <w:jc w:val="center"/>
+        <w:rPr>
+          <w:lang w:val="es-ES"/>
+        </w:rPr>
+      </w:pPr>
+      <w:r>
+        <w:rPr>
+          <w:noProof/>
+        </w:rPr>
+        <w:drawing>
+          <wp:inline distT="0" distB="0" distL="0" distR="0" wp14:anchorId="4387BDA8" wp14:editId="50DAC777">
+            <wp:extent cx="7894221" cy="3241607"/>
+            <wp:effectExtent l="2223" t="0" r="0" b="0"/>
+            <wp:docPr id="1188445830" name="Imagen 2" descr="PlantUML diagram"/>
+            <wp:cNvGraphicFramePr>
+              <a:graphicFrameLocks xmlns:a="http://schemas.openxmlformats.org/drawingml/2006/main" noChangeAspect="1"/>
+            </wp:cNvGraphicFramePr>
+            <a:graphic xmlns:a="http://schemas.openxmlformats.org/drawingml/2006/main">
+              <a:graphicData uri="http://schemas.openxmlformats.org/drawingml/2006/picture">
+                <pic:pic xmlns:pic="http://schemas.openxmlformats.org/drawingml/2006/picture">
+                  <pic:nvPicPr>
+                    <pic:cNvPr id="0" name="Picture 3" descr="PlantUML diagram"/>
+                    <pic:cNvPicPr>
+                      <a:picLocks noChangeAspect="1" noChangeArrowheads="1"/>
+                    </pic:cNvPicPr>
+                  </pic:nvPicPr>
+                  <pic:blipFill>
+                    <a:blip r:embed="rId13">
+                      <a:extLst>
+                        <a:ext uri="{28A0092B-C50C-407E-A947-70E740481C1C}">
+                          <a14:useLocalDpi xmlns:a14="http://schemas.microsoft.com/office/drawing/2010/main" val="0"/>
+                        </a:ext>
+                      </a:extLst>
+                    </a:blip>
+                    <a:srcRect/>
+                    <a:stretch>
+                      <a:fillRect/>
+                    </a:stretch>
+                  </pic:blipFill>
+                  <pic:spPr bwMode="auto">
+                    <a:xfrm rot="16200000">
+                      <a:off x="0" y="0"/>
+                      <a:ext cx="7967144" cy="3271551"/>
+                    </a:xfrm>
+                    <a:prstGeom prst="rect">
+                      <a:avLst/>
+                    </a:prstGeom>
+                    <a:noFill/>
+                    <a:ln>
+                      <a:noFill/>
+                    </a:ln>
+                  </pic:spPr>
+                </pic:pic>
+              </a:graphicData>
+            </a:graphic>
+          </wp:inline>
+        </w:drawing>
       </w:r>
     </w:p>
     <w:sectPr>
@@ -3978,7 +5458,7 @@
     <w:lvl w:ilvl="0">
       <w:start w:val="1"/>
       <w:numFmt w:val="decimal"/>
-      <w:pStyle w:val="Heading1"/>
+      <w:pStyle w:val="Ttulo1"/>
       <w:lvlText w:val="%1."/>
       <w:lvlJc w:val="left"/>
       <w:pPr>
@@ -3991,7 +5471,7 @@
     <w:lvl w:ilvl="1">
       <w:start w:val="1"/>
       <w:numFmt w:val="decimal"/>
-      <w:pStyle w:val="Heading2"/>
+      <w:pStyle w:val="Ttulo2"/>
       <w:lvlText w:val="%1.%2."/>
       <w:lvlJc w:val="left"/>
       <w:pPr>
@@ -4087,6 +5567,155 @@
     </w:lvl>
   </w:abstractNum>
   <w:abstractNum w:abstractNumId="1" w15:restartNumberingAfterBreak="0">
+    <w:nsid w:val="01B93FAB"/>
+    <w:multiLevelType w:val="multilevel"/>
+    <w:tmpl w:val="7ABE5862"/>
+    <w:lvl w:ilvl="0">
+      <w:start w:val="1"/>
+      <w:numFmt w:val="bullet"/>
+      <w:lvlText w:val=""/>
+      <w:lvlJc w:val="left"/>
+      <w:pPr>
+        <w:tabs>
+          <w:tab w:val="num" w:pos="720"/>
+        </w:tabs>
+        <w:ind w:left="720" w:hanging="360"/>
+      </w:pPr>
+      <w:rPr>
+        <w:rFonts w:ascii="Symbol" w:hAnsi="Symbol" w:hint="default"/>
+        <w:sz w:val="20"/>
+      </w:rPr>
+    </w:lvl>
+    <w:lvl w:ilvl="1">
+      <w:start w:val="1"/>
+      <w:numFmt w:val="bullet"/>
+      <w:lvlText w:val="o"/>
+      <w:lvlJc w:val="left"/>
+      <w:pPr>
+        <w:tabs>
+          <w:tab w:val="num" w:pos="1440"/>
+        </w:tabs>
+        <w:ind w:left="1440" w:hanging="360"/>
+      </w:pPr>
+      <w:rPr>
+        <w:rFonts w:ascii="Courier New" w:hAnsi="Courier New" w:hint="default"/>
+        <w:sz w:val="20"/>
+      </w:rPr>
+    </w:lvl>
+    <w:lvl w:ilvl="2" w:tentative="1">
+      <w:start w:val="1"/>
+      <w:numFmt w:val="bullet"/>
+      <w:lvlText w:val=""/>
+      <w:lvlJc w:val="left"/>
+      <w:pPr>
+        <w:tabs>
+          <w:tab w:val="num" w:pos="2160"/>
+        </w:tabs>
+        <w:ind w:left="2160" w:hanging="360"/>
+      </w:pPr>
+      <w:rPr>
+        <w:rFonts w:ascii="Wingdings" w:hAnsi="Wingdings" w:hint="default"/>
+        <w:sz w:val="20"/>
+      </w:rPr>
+    </w:lvl>
+    <w:lvl w:ilvl="3" w:tentative="1">
+      <w:start w:val="1"/>
+      <w:numFmt w:val="bullet"/>
+      <w:lvlText w:val=""/>
+      <w:lvlJc w:val="left"/>
+      <w:pPr>
+        <w:tabs>
+          <w:tab w:val="num" w:pos="2880"/>
+        </w:tabs>
+        <w:ind w:left="2880" w:hanging="360"/>
+      </w:pPr>
+      <w:rPr>
+        <w:rFonts w:ascii="Wingdings" w:hAnsi="Wingdings" w:hint="default"/>
+        <w:sz w:val="20"/>
+      </w:rPr>
+    </w:lvl>
+    <w:lvl w:ilvl="4" w:tentative="1">
+      <w:start w:val="1"/>
+      <w:numFmt w:val="bullet"/>
+      <w:lvlText w:val=""/>
+      <w:lvlJc w:val="left"/>
+      <w:pPr>
+        <w:tabs>
+          <w:tab w:val="num" w:pos="3600"/>
+        </w:tabs>
+        <w:ind w:left="3600" w:hanging="360"/>
+      </w:pPr>
+      <w:rPr>
+        <w:rFonts w:ascii="Wingdings" w:hAnsi="Wingdings" w:hint="default"/>
+        <w:sz w:val="20"/>
+      </w:rPr>
+    </w:lvl>
+    <w:lvl w:ilvl="5" w:tentative="1">
+      <w:start w:val="1"/>
+      <w:numFmt w:val="bullet"/>
+      <w:lvlText w:val=""/>
+      <w:lvlJc w:val="left"/>
+      <w:pPr>
+        <w:tabs>
+          <w:tab w:val="num" w:pos="4320"/>
+        </w:tabs>
+        <w:ind w:left="4320" w:hanging="360"/>
+      </w:pPr>
+      <w:rPr>
+        <w:rFonts w:ascii="Wingdings" w:hAnsi="Wingdings" w:hint="default"/>
+        <w:sz w:val="20"/>
+      </w:rPr>
+    </w:lvl>
+    <w:lvl w:ilvl="6" w:tentative="1">
+      <w:start w:val="1"/>
+      <w:numFmt w:val="bullet"/>
+      <w:lvlText w:val=""/>
+      <w:lvlJc w:val="left"/>
+      <w:pPr>
+        <w:tabs>
+          <w:tab w:val="num" w:pos="5040"/>
+        </w:tabs>
+        <w:ind w:left="5040" w:hanging="360"/>
+      </w:pPr>
+      <w:rPr>
+        <w:rFonts w:ascii="Wingdings" w:hAnsi="Wingdings" w:hint="default"/>
+        <w:sz w:val="20"/>
+      </w:rPr>
+    </w:lvl>
+    <w:lvl w:ilvl="7" w:tentative="1">
+      <w:start w:val="1"/>
+      <w:numFmt w:val="bullet"/>
+      <w:lvlText w:val=""/>
+      <w:lvlJc w:val="left"/>
+      <w:pPr>
+        <w:tabs>
+          <w:tab w:val="num" w:pos="5760"/>
+        </w:tabs>
+        <w:ind w:left="5760" w:hanging="360"/>
+      </w:pPr>
+      <w:rPr>
+        <w:rFonts w:ascii="Wingdings" w:hAnsi="Wingdings" w:hint="default"/>
+        <w:sz w:val="20"/>
+      </w:rPr>
+    </w:lvl>
+    <w:lvl w:ilvl="8" w:tentative="1">
+      <w:start w:val="1"/>
+      <w:numFmt w:val="bullet"/>
+      <w:lvlText w:val=""/>
+      <w:lvlJc w:val="left"/>
+      <w:pPr>
+        <w:tabs>
+          <w:tab w:val="num" w:pos="6480"/>
+        </w:tabs>
+        <w:ind w:left="6480" w:hanging="360"/>
+      </w:pPr>
+      <w:rPr>
+        <w:rFonts w:ascii="Wingdings" w:hAnsi="Wingdings" w:hint="default"/>
+        <w:sz w:val="20"/>
+      </w:rPr>
+    </w:lvl>
+  </w:abstractNum>
+  <w:abstractNum w:abstractNumId="2" w15:restartNumberingAfterBreak="0">
     <w:nsid w:val="07AA2594"/>
     <w:multiLevelType w:val="multilevel"/>
     <w:tmpl w:val="B0B48E42"/>
@@ -4235,7 +5864,156 @@
       </w:rPr>
     </w:lvl>
   </w:abstractNum>
-  <w:abstractNum w:abstractNumId="2" w15:restartNumberingAfterBreak="0">
+  <w:abstractNum w:abstractNumId="3" w15:restartNumberingAfterBreak="0">
+    <w:nsid w:val="26622DE9"/>
+    <w:multiLevelType w:val="multilevel"/>
+    <w:tmpl w:val="EE5E5396"/>
+    <w:lvl w:ilvl="0">
+      <w:start w:val="1"/>
+      <w:numFmt w:val="bullet"/>
+      <w:lvlText w:val=""/>
+      <w:lvlJc w:val="left"/>
+      <w:pPr>
+        <w:tabs>
+          <w:tab w:val="num" w:pos="720"/>
+        </w:tabs>
+        <w:ind w:left="720" w:hanging="360"/>
+      </w:pPr>
+      <w:rPr>
+        <w:rFonts w:ascii="Symbol" w:hAnsi="Symbol" w:hint="default"/>
+        <w:sz w:val="20"/>
+      </w:rPr>
+    </w:lvl>
+    <w:lvl w:ilvl="1" w:tentative="1">
+      <w:start w:val="1"/>
+      <w:numFmt w:val="bullet"/>
+      <w:lvlText w:val="o"/>
+      <w:lvlJc w:val="left"/>
+      <w:pPr>
+        <w:tabs>
+          <w:tab w:val="num" w:pos="1440"/>
+        </w:tabs>
+        <w:ind w:left="1440" w:hanging="360"/>
+      </w:pPr>
+      <w:rPr>
+        <w:rFonts w:ascii="Courier New" w:hAnsi="Courier New" w:hint="default"/>
+        <w:sz w:val="20"/>
+      </w:rPr>
+    </w:lvl>
+    <w:lvl w:ilvl="2" w:tentative="1">
+      <w:start w:val="1"/>
+      <w:numFmt w:val="bullet"/>
+      <w:lvlText w:val=""/>
+      <w:lvlJc w:val="left"/>
+      <w:pPr>
+        <w:tabs>
+          <w:tab w:val="num" w:pos="2160"/>
+        </w:tabs>
+        <w:ind w:left="2160" w:hanging="360"/>
+      </w:pPr>
+      <w:rPr>
+        <w:rFonts w:ascii="Wingdings" w:hAnsi="Wingdings" w:hint="default"/>
+        <w:sz w:val="20"/>
+      </w:rPr>
+    </w:lvl>
+    <w:lvl w:ilvl="3" w:tentative="1">
+      <w:start w:val="1"/>
+      <w:numFmt w:val="bullet"/>
+      <w:lvlText w:val=""/>
+      <w:lvlJc w:val="left"/>
+      <w:pPr>
+        <w:tabs>
+          <w:tab w:val="num" w:pos="2880"/>
+        </w:tabs>
+        <w:ind w:left="2880" w:hanging="360"/>
+      </w:pPr>
+      <w:rPr>
+        <w:rFonts w:ascii="Wingdings" w:hAnsi="Wingdings" w:hint="default"/>
+        <w:sz w:val="20"/>
+      </w:rPr>
+    </w:lvl>
+    <w:lvl w:ilvl="4" w:tentative="1">
+      <w:start w:val="1"/>
+      <w:numFmt w:val="bullet"/>
+      <w:lvlText w:val=""/>
+      <w:lvlJc w:val="left"/>
+      <w:pPr>
+        <w:tabs>
+          <w:tab w:val="num" w:pos="3600"/>
+        </w:tabs>
+        <w:ind w:left="3600" w:hanging="360"/>
+      </w:pPr>
+      <w:rPr>
+        <w:rFonts w:ascii="Wingdings" w:hAnsi="Wingdings" w:hint="default"/>
+        <w:sz w:val="20"/>
+      </w:rPr>
+    </w:lvl>
+    <w:lvl w:ilvl="5" w:tentative="1">
+      <w:start w:val="1"/>
+      <w:numFmt w:val="bullet"/>
+      <w:lvlText w:val=""/>
+      <w:lvlJc w:val="left"/>
+      <w:pPr>
+        <w:tabs>
+          <w:tab w:val="num" w:pos="4320"/>
+        </w:tabs>
+        <w:ind w:left="4320" w:hanging="360"/>
+      </w:pPr>
+      <w:rPr>
+        <w:rFonts w:ascii="Wingdings" w:hAnsi="Wingdings" w:hint="default"/>
+        <w:sz w:val="20"/>
+      </w:rPr>
+    </w:lvl>
+    <w:lvl w:ilvl="6" w:tentative="1">
+      <w:start w:val="1"/>
+      <w:numFmt w:val="bullet"/>
+      <w:lvlText w:val=""/>
+      <w:lvlJc w:val="left"/>
+      <w:pPr>
+        <w:tabs>
+          <w:tab w:val="num" w:pos="5040"/>
+        </w:tabs>
+        <w:ind w:left="5040" w:hanging="360"/>
+      </w:pPr>
+      <w:rPr>
+        <w:rFonts w:ascii="Wingdings" w:hAnsi="Wingdings" w:hint="default"/>
+        <w:sz w:val="20"/>
+      </w:rPr>
+    </w:lvl>
+    <w:lvl w:ilvl="7" w:tentative="1">
+      <w:start w:val="1"/>
+      <w:numFmt w:val="bullet"/>
+      <w:lvlText w:val=""/>
+      <w:lvlJc w:val="left"/>
+      <w:pPr>
+        <w:tabs>
+          <w:tab w:val="num" w:pos="5760"/>
+        </w:tabs>
+        <w:ind w:left="5760" w:hanging="360"/>
+      </w:pPr>
+      <w:rPr>
+        <w:rFonts w:ascii="Wingdings" w:hAnsi="Wingdings" w:hint="default"/>
+        <w:sz w:val="20"/>
+      </w:rPr>
+    </w:lvl>
+    <w:lvl w:ilvl="8" w:tentative="1">
+      <w:start w:val="1"/>
+      <w:numFmt w:val="bullet"/>
+      <w:lvlText w:val=""/>
+      <w:lvlJc w:val="left"/>
+      <w:pPr>
+        <w:tabs>
+          <w:tab w:val="num" w:pos="6480"/>
+        </w:tabs>
+        <w:ind w:left="6480" w:hanging="360"/>
+      </w:pPr>
+      <w:rPr>
+        <w:rFonts w:ascii="Wingdings" w:hAnsi="Wingdings" w:hint="default"/>
+        <w:sz w:val="20"/>
+      </w:rPr>
+    </w:lvl>
+  </w:abstractNum>
+  <w:abstractNum w:abstractNumId="4" w15:restartNumberingAfterBreak="0">
     <w:nsid w:val="36C18DDC"/>
     <w:multiLevelType w:val="multilevel"/>
     <w:tmpl w:val="3A0C6A4A"/>
@@ -4374,7 +6152,7 @@
       </w:rPr>
     </w:lvl>
   </w:abstractNum>
-  <w:abstractNum w:abstractNumId="3" w15:restartNumberingAfterBreak="0">
+  <w:abstractNum w:abstractNumId="5" w15:restartNumberingAfterBreak="0">
     <w:nsid w:val="429A0A1C"/>
     <w:multiLevelType w:val="hybridMultilevel"/>
     <w:tmpl w:val="FFFFFFFF"/>
@@ -4460,7 +6238,7 @@
       </w:pPr>
     </w:lvl>
   </w:abstractNum>
-  <w:abstractNum w:abstractNumId="4" w15:restartNumberingAfterBreak="0">
+  <w:abstractNum w:abstractNumId="6" w15:restartNumberingAfterBreak="0">
     <w:nsid w:val="55D4D376"/>
     <w:multiLevelType w:val="hybridMultilevel"/>
     <w:tmpl w:val="FFFFFFFF"/>
@@ -4574,18 +6352,24 @@
     </w:lvl>
   </w:abstractNum>
   <w:num w:numId="1" w16cid:durableId="1284310362">
-    <w:abstractNumId w:val="4"/>
+    <w:abstractNumId w:val="6"/>
   </w:num>
   <w:num w:numId="2" w16cid:durableId="157893708">
-    <w:abstractNumId w:val="3"/>
+    <w:abstractNumId w:val="5"/>
   </w:num>
   <w:num w:numId="3" w16cid:durableId="1421028092">
     <w:abstractNumId w:val="0"/>
   </w:num>
   <w:num w:numId="4" w16cid:durableId="1820342132">
+    <w:abstractNumId w:val="4"/>
+  </w:num>
+  <w:num w:numId="5" w16cid:durableId="63650278">
     <w:abstractNumId w:val="2"/>
   </w:num>
-  <w:num w:numId="5" w16cid:durableId="63650278">
+  <w:num w:numId="6" w16cid:durableId="274867519">
+    <w:abstractNumId w:val="3"/>
+  </w:num>
+  <w:num w:numId="7" w16cid:durableId="11690329">
     <w:abstractNumId w:val="1"/>
   </w:num>
 </w:numbering>
@@ -4995,11 +6779,11 @@
       <w:jc w:val="both"/>
     </w:pPr>
   </w:style>
-  <w:style w:type="paragraph" w:styleId="Heading1">
+  <w:style w:type="paragraph" w:styleId="Ttulo1">
     <w:name w:val="heading 1"/>
     <w:basedOn w:val="Normal"/>
     <w:next w:val="Normal"/>
-    <w:link w:val="Heading1Char"/>
+    <w:link w:val="Ttulo1Car"/>
     <w:qFormat/>
     <w:rsid w:val="00E806AA"/>
     <w:pPr>
@@ -5022,11 +6806,11 @@
       <w:lang w:val="es-ES"/>
     </w:rPr>
   </w:style>
-  <w:style w:type="paragraph" w:styleId="Heading2">
+  <w:style w:type="paragraph" w:styleId="Ttulo2">
     <w:name w:val="heading 2"/>
     <w:basedOn w:val="Normal"/>
     <w:next w:val="Normal"/>
-    <w:link w:val="Heading2Char"/>
+    <w:link w:val="Ttulo2Car"/>
     <w:uiPriority w:val="9"/>
     <w:unhideWhenUsed/>
     <w:qFormat/>
@@ -5051,11 +6835,11 @@
       <w:szCs w:val="26"/>
     </w:rPr>
   </w:style>
-  <w:style w:type="paragraph" w:styleId="Heading3">
+  <w:style w:type="paragraph" w:styleId="Ttulo3">
     <w:name w:val="heading 3"/>
     <w:basedOn w:val="Normal"/>
     <w:next w:val="Normal"/>
-    <w:link w:val="Heading3Char"/>
+    <w:link w:val="Ttulo3Car"/>
     <w:uiPriority w:val="9"/>
     <w:semiHidden/>
     <w:unhideWhenUsed/>
@@ -5074,13 +6858,12 @@
       <w:szCs w:val="24"/>
     </w:rPr>
   </w:style>
-  <w:style w:type="character" w:default="1" w:styleId="DefaultParagraphFont">
+  <w:style w:type="character" w:default="1" w:styleId="Fuentedeprrafopredeter">
     <w:name w:val="Default Paragraph Font"/>
     <w:uiPriority w:val="1"/>
-    <w:semiHidden/>
     <w:unhideWhenUsed/>
   </w:style>
-  <w:style w:type="table" w:default="1" w:styleId="TableNormal">
+  <w:style w:type="table" w:default="1" w:styleId="Tablanormal">
     <w:name w:val="Normal Table"/>
     <w:uiPriority w:val="99"/>
     <w:semiHidden/>
@@ -5095,16 +6878,16 @@
       </w:tblCellMar>
     </w:tblPr>
   </w:style>
-  <w:style w:type="numbering" w:default="1" w:styleId="NoList">
+  <w:style w:type="numbering" w:default="1" w:styleId="Sinlista">
     <w:name w:val="No List"/>
     <w:uiPriority w:val="99"/>
     <w:semiHidden/>
     <w:unhideWhenUsed/>
   </w:style>
-  <w:style w:type="character" w:customStyle="1" w:styleId="Heading1Char">
-    <w:name w:val="Heading 1 Char"/>
-    <w:basedOn w:val="DefaultParagraphFont"/>
-    <w:link w:val="Heading1"/>
+  <w:style w:type="character" w:customStyle="1" w:styleId="Ttulo1Car">
+    <w:name w:val="Título 1 Car"/>
+    <w:basedOn w:val="Fuentedeprrafopredeter"/>
+    <w:link w:val="Ttulo1"/>
     <w:qFormat/>
     <w:rsid w:val="00E806AA"/>
     <w:rPr>
@@ -5116,10 +6899,10 @@
       <w:lang w:val="es-ES"/>
     </w:rPr>
   </w:style>
-  <w:style w:type="character" w:customStyle="1" w:styleId="Heading2Char">
-    <w:name w:val="Heading 2 Char"/>
-    <w:basedOn w:val="DefaultParagraphFont"/>
-    <w:link w:val="Heading2"/>
+  <w:style w:type="character" w:customStyle="1" w:styleId="Ttulo2Car">
+    <w:name w:val="Título 2 Car"/>
+    <w:basedOn w:val="Fuentedeprrafopredeter"/>
+    <w:link w:val="Ttulo2"/>
     <w:uiPriority w:val="9"/>
     <w:qFormat/>
     <w:rsid w:val="00E806AA"/>
@@ -5131,9 +6914,9 @@
       <w:szCs w:val="26"/>
     </w:rPr>
   </w:style>
-  <w:style w:type="character" w:styleId="Hyperlink">
+  <w:style w:type="character" w:styleId="Hipervnculo">
     <w:name w:val="Hyperlink"/>
-    <w:basedOn w:val="DefaultParagraphFont"/>
+    <w:basedOn w:val="Fuentedeprrafopredeter"/>
     <w:uiPriority w:val="99"/>
     <w:unhideWhenUsed/>
     <w:rsid w:val="00F4564E"/>
@@ -5142,10 +6925,10 @@
       <w:u w:val="single"/>
     </w:rPr>
   </w:style>
-  <w:style w:type="character" w:customStyle="1" w:styleId="TitleChar">
-    <w:name w:val="Title Char"/>
-    <w:basedOn w:val="DefaultParagraphFont"/>
-    <w:link w:val="Title"/>
+  <w:style w:type="character" w:customStyle="1" w:styleId="TtuloCar">
+    <w:name w:val="Título Car"/>
+    <w:basedOn w:val="Fuentedeprrafopredeter"/>
+    <w:link w:val="Ttulo"/>
     <w:uiPriority w:val="10"/>
     <w:qFormat/>
     <w:rsid w:val="00F4564E"/>
@@ -5160,7 +6943,7 @@
   </w:style>
   <w:style w:type="character" w:customStyle="1" w:styleId="InstruccionesCar">
     <w:name w:val="Instrucciones Car"/>
-    <w:basedOn w:val="DefaultParagraphFont"/>
+    <w:basedOn w:val="Fuentedeprrafopredeter"/>
     <w:link w:val="Instrucciones"/>
     <w:qFormat/>
     <w:rsid w:val="00E806AA"/>
@@ -5170,7 +6953,7 @@
   </w:style>
   <w:style w:type="character" w:customStyle="1" w:styleId="ExplicacinChar">
     <w:name w:val="Explicación Char"/>
-    <w:basedOn w:val="DefaultParagraphFont"/>
+    <w:basedOn w:val="Fuentedeprrafopredeter"/>
     <w:link w:val="Explicacin"/>
     <w:qFormat/>
     <w:rsid w:val="00810474"/>
@@ -5183,7 +6966,7 @@
   <w:style w:type="paragraph" w:customStyle="1" w:styleId="Heading">
     <w:name w:val="Heading"/>
     <w:basedOn w:val="Normal"/>
-    <w:next w:val="BodyText"/>
+    <w:next w:val="Textoindependiente"/>
     <w:qFormat/>
     <w:pPr>
       <w:keepNext/>
@@ -5195,21 +6978,21 @@
       <w:szCs w:val="28"/>
     </w:rPr>
   </w:style>
-  <w:style w:type="paragraph" w:styleId="BodyText">
+  <w:style w:type="paragraph" w:styleId="Textoindependiente">
     <w:name w:val="Body Text"/>
     <w:basedOn w:val="Normal"/>
     <w:pPr>
       <w:spacing w:after="140"/>
     </w:pPr>
   </w:style>
-  <w:style w:type="paragraph" w:styleId="List">
+  <w:style w:type="paragraph" w:styleId="Lista">
     <w:name w:val="List"/>
-    <w:basedOn w:val="BodyText"/>
+    <w:basedOn w:val="Textoindependiente"/>
     <w:rPr>
       <w:rFonts w:cs="Lohit Devanagari"/>
     </w:rPr>
   </w:style>
-  <w:style w:type="paragraph" w:styleId="Caption">
+  <w:style w:type="paragraph" w:styleId="Descripcin">
     <w:name w:val="caption"/>
     <w:basedOn w:val="Normal"/>
     <w:qFormat/>
@@ -5236,11 +7019,11 @@
       <w:rFonts w:cs="Lohit Devanagari"/>
     </w:rPr>
   </w:style>
-  <w:style w:type="paragraph" w:styleId="Title">
+  <w:style w:type="paragraph" w:styleId="Ttulo">
     <w:name w:val="Title"/>
     <w:basedOn w:val="Normal"/>
     <w:next w:val="Normal"/>
-    <w:link w:val="TitleChar"/>
+    <w:link w:val="TtuloCar"/>
     <w:uiPriority w:val="10"/>
     <w:qFormat/>
     <w:rsid w:val="00F4564E"/>
@@ -5285,9 +7068,9 @@
       <w:lang w:val="es-CO"/>
     </w:rPr>
   </w:style>
-  <w:style w:type="table" w:styleId="GridTable4-Accent1">
+  <w:style w:type="table" w:styleId="Tablaconcuadrcula4-nfasis1">
     <w:name w:val="Grid Table 4 Accent 1"/>
-    <w:basedOn w:val="TableNormal"/>
+    <w:basedOn w:val="Tablanormal"/>
     <w:uiPriority w:val="49"/>
     <w:rsid w:val="002D6599"/>
     <w:pPr>
@@ -5367,10 +7150,10 @@
       </w:tcPr>
     </w:tblStylePr>
   </w:style>
-  <w:style w:type="character" w:customStyle="1" w:styleId="Heading3Char">
-    <w:name w:val="Heading 3 Char"/>
-    <w:basedOn w:val="DefaultParagraphFont"/>
-    <w:link w:val="Heading3"/>
+  <w:style w:type="character" w:customStyle="1" w:styleId="Ttulo3Car">
+    <w:name w:val="Título 3 Car"/>
+    <w:basedOn w:val="Fuentedeprrafopredeter"/>
+    <w:link w:val="Ttulo3"/>
     <w:uiPriority w:val="9"/>
     <w:semiHidden/>
     <w:rsid w:val="004824F5"/>
@@ -5381,9 +7164,9 @@
       <w:szCs w:val="24"/>
     </w:rPr>
   </w:style>
-  <w:style w:type="table" w:styleId="TableGrid">
+  <w:style w:type="table" w:styleId="Tablaconcuadrcula">
     <w:name w:val="Table Grid"/>
-    <w:basedOn w:val="TableNormal"/>
+    <w:basedOn w:val="Tablanormal"/>
     <w:uiPriority w:val="59"/>
     <w:rsid w:val="004824F5"/>
     <w:tblPr>
@@ -5397,9 +7180,9 @@
       </w:tblBorders>
     </w:tblPr>
   </w:style>
-  <w:style w:type="table" w:styleId="GridTable5Dark-Accent1">
+  <w:style w:type="table" w:styleId="Tablaconcuadrcula5oscura-nfasis1">
     <w:name w:val="Grid Table 5 Dark Accent 1"/>
-    <w:basedOn w:val="TableNormal"/>
+    <w:basedOn w:val="Tablanormal"/>
     <w:uiPriority w:val="50"/>
     <w:rsid w:val="004824F5"/>
     <w:tblPr>
@@ -5500,9 +7283,9 @@
       </w:tcPr>
     </w:tblStylePr>
   </w:style>
-  <w:style w:type="table" w:styleId="GridTable7Colorful-Accent1">
+  <w:style w:type="table" w:styleId="Tablaconcuadrcula7concolores-nfasis1">
     <w:name w:val="Grid Table 7 Colorful Accent 1"/>
-    <w:basedOn w:val="TableNormal"/>
+    <w:basedOn w:val="Tablanormal"/>
     <w:uiPriority w:val="52"/>
     <w:rsid w:val="004824F5"/>
     <w:rPr>
@@ -5636,9 +7419,9 @@
       </w:tcPr>
     </w:tblStylePr>
   </w:style>
-  <w:style w:type="table" w:styleId="GridTable4-Accent5">
+  <w:style w:type="table" w:styleId="Tablaconcuadrcula4-nfasis5">
     <w:name w:val="Grid Table 4 Accent 5"/>
-    <w:basedOn w:val="TableNormal"/>
+    <w:basedOn w:val="Tablanormal"/>
     <w:uiPriority w:val="49"/>
     <w:rsid w:val="004824F5"/>
     <w:tblPr>
@@ -5709,9 +7492,9 @@
       </w:tcPr>
     </w:tblStylePr>
   </w:style>
-  <w:style w:type="table" w:styleId="GridTable1Light-Accent5">
+  <w:style w:type="table" w:styleId="Tablaconcuadrcula1clara-nfasis5">
     <w:name w:val="Grid Table 1 Light Accent 5"/>
-    <w:basedOn w:val="TableNormal"/>
+    <w:basedOn w:val="Tablanormal"/>
     <w:uiPriority w:val="46"/>
     <w:rsid w:val="004824F5"/>
     <w:tblPr>
@@ -5763,9 +7546,9 @@
       </w:rPr>
     </w:tblStylePr>
   </w:style>
-  <w:style w:type="table" w:styleId="ListTable7Colorful-Accent3">
+  <w:style w:type="table" w:styleId="Tabladelista7concolores-nfasis3">
     <w:name w:val="List Table 7 Colorful Accent 3"/>
-    <w:basedOn w:val="TableNormal"/>
+    <w:basedOn w:val="Tablanormal"/>
     <w:uiPriority w:val="52"/>
     <w:rsid w:val="004824F5"/>
     <w:rPr>
@@ -5883,7 +7666,7 @@
       </w:tcPr>
     </w:tblStylePr>
   </w:style>
-  <w:style w:type="paragraph" w:styleId="ListParagraph">
+  <w:style w:type="paragraph" w:styleId="Prrafodelista">
     <w:name w:val="List Paragraph"/>
     <w:basedOn w:val="Normal"/>
     <w:uiPriority w:val="34"/>
@@ -5893,6 +7676,18 @@
       <w:ind w:left="720"/>
       <w:contextualSpacing/>
     </w:pPr>
+  </w:style>
+  <w:style w:type="character" w:styleId="Mencinsinresolver">
+    <w:name w:val="Unresolved Mention"/>
+    <w:basedOn w:val="Fuentedeprrafopredeter"/>
+    <w:uiPriority w:val="99"/>
+    <w:semiHidden/>
+    <w:unhideWhenUsed/>
+    <w:rsid w:val="0048780D"/>
+    <w:rPr>
+      <w:color w:val="605E5C"/>
+      <w:shd w:val="clear" w:color="auto" w:fill="E1DFDD"/>
+    </w:rPr>
   </w:style>
 </w:styles>
 </file>
@@ -6350,10 +8145,9 @@
   <ds:schemaRefs>
     <ds:schemaRef ds:uri="http://schemas.microsoft.com/office/2006/metadata/contentType"/>
     <ds:schemaRef ds:uri="http://schemas.microsoft.com/office/2006/metadata/properties/metaAttributes"/>
-    <ds:schemaRef ds:uri="http://www.w3.org/2000/xmlns/"/>
     <ds:schemaRef ds:uri="http://www.w3.org/2001/XMLSchema"/>
+    <ds:schemaRef ds:uri="http://schemas.microsoft.com/office/2006/metadata/properties"/>
     <ds:schemaRef ds:uri="0d7b1af6-03d7-4553-86f4-7b8ada8147c7"/>
-    <ds:schemaRef ds:uri="http://schemas.microsoft.com/office/2006/metadata/properties"/>
     <ds:schemaRef ds:uri="http://schemas.microsoft.com/office/2006/documentManagement/types"/>
     <ds:schemaRef ds:uri="http://schemas.microsoft.com/office/infopath/2007/PartnerControls"/>
     <ds:schemaRef ds:uri="http://schemas.openxmlformats.org/package/2006/metadata/core-properties"/>
@@ -6368,7 +8162,6 @@
 <ds:datastoreItem xmlns:ds="http://schemas.openxmlformats.org/officeDocument/2006/customXml" ds:itemID="{738A28AD-8CF1-497F-AF88-13A297CDAD0A}">
   <ds:schemaRefs>
     <ds:schemaRef ds:uri="http://schemas.openxmlformats.org/officeDocument/2006/bibliography"/>
-    <ds:schemaRef ds:uri="http://www.w3.org/2000/xmlns/"/>
   </ds:schemaRefs>
 </ds:datastoreItem>
 </file>
@@ -6385,7 +8178,6 @@
 <ds:datastoreItem xmlns:ds="http://schemas.openxmlformats.org/officeDocument/2006/customXml" ds:itemID="{296812E3-E694-4D18-8186-EA90F86FB91E}">
   <ds:schemaRefs>
     <ds:schemaRef ds:uri="http://schemas.microsoft.com/office/2006/metadata/properties"/>
-    <ds:schemaRef ds:uri="http://www.w3.org/2000/xmlns/"/>
     <ds:schemaRef ds:uri="http://schemas.microsoft.com/office/infopath/2007/PartnerControls"/>
   </ds:schemaRefs>
 </ds:datastoreItem>

</xml_diff>